<commit_message>
Lab for colligues was fixed
Lab 5 of programming basics for Alexandra Smetanina was fixed: some
features were removed, docs were fixed
</commit_message>
<xml_diff>
--- a/Programming-basics/Labs-for-collegues/Alexandra-Smetanina/Lab5/Lab5.docx
+++ b/Programming-basics/Labs-for-collegues/Alexandra-Smetanina/Lab5/Lab5.docx
@@ -1393,7 +1393,7 @@
           <w:szCs w:val="24"/>
           <w:rtl w:val="0"/>
         </w:rPr>
-        <w:t xml:space="preserve">Печатаем матрицу, выделяя диагональ, в которой найдена минимальная сумма.</w:t>
+        <w:t xml:space="preserve">Печатаем диагональ, в которой найдена минимальная сумма.</w:t>
       </w:r>
     </w:p>
     <w:p>
@@ -1509,32 +1509,792 @@
           <w:szCs w:val="20"/>
           <w:rtl w:val="0"/>
         </w:rPr>
-        <w:t xml:space="preserve">import colorama</w:t>
-      </w:r>
-    </w:p>
-    <w:p>
-      <w:pPr>
-        <w:spacing w:line="240" w:lineRule="auto"/>
-        <w:ind w:left="720" w:firstLine="0"/>
-        <w:rPr>
-          <w:rFonts w:ascii="Courier New" w:cs="Courier New" w:eastAsia="Courier New" w:hAnsi="Courier New"/>
-          <w:sz w:val="20"/>
-          <w:szCs w:val="20"/>
-        </w:rPr>
-      </w:pPr>
-      <w:r>
-        <w:rPr>
-          <w:rFonts w:ascii="Courier New" w:cs="Courier New" w:eastAsia="Courier New" w:hAnsi="Courier New"/>
-          <w:sz w:val="20"/>
-          <w:szCs w:val="20"/>
-          <w:rtl w:val="0"/>
-        </w:rPr>
         <w:t xml:space="preserve">import numpy as np</w:t>
       </w:r>
     </w:p>
     <w:p>
       <w:pPr>
         <w:spacing w:line="240" w:lineRule="auto"/>
+        <w:ind w:left="720" w:firstLine="0"/>
+        <w:rPr>
+          <w:rFonts w:ascii="Courier New" w:cs="Courier New" w:eastAsia="Courier New" w:hAnsi="Courier New"/>
+          <w:sz w:val="20"/>
+          <w:szCs w:val="20"/>
+        </w:rPr>
+      </w:pPr>
+      <w:r>
+        <w:rPr>
+          <w:rtl w:val="0"/>
+        </w:rPr>
+      </w:r>
+    </w:p>
+    <w:p>
+      <w:pPr>
+        <w:spacing w:line="240" w:lineRule="auto"/>
+        <w:ind w:left="720" w:firstLine="0"/>
+        <w:rPr>
+          <w:rFonts w:ascii="Courier New" w:cs="Courier New" w:eastAsia="Courier New" w:hAnsi="Courier New"/>
+          <w:sz w:val="20"/>
+          <w:szCs w:val="20"/>
+        </w:rPr>
+      </w:pPr>
+      <w:r>
+        <w:rPr>
+          <w:rFonts w:ascii="Courier New" w:cs="Courier New" w:eastAsia="Courier New" w:hAnsi="Courier New"/>
+          <w:sz w:val="20"/>
+          <w:szCs w:val="20"/>
+          <w:rtl w:val="0"/>
+        </w:rPr>
+        <w:t xml:space="preserve">def min_diagonal_sum(matrix):</w:t>
+      </w:r>
+    </w:p>
+    <w:p>
+      <w:pPr>
+        <w:spacing w:line="240" w:lineRule="auto"/>
+        <w:ind w:left="720" w:firstLine="0"/>
+        <w:rPr>
+          <w:rFonts w:ascii="Courier New" w:cs="Courier New" w:eastAsia="Courier New" w:hAnsi="Courier New"/>
+          <w:sz w:val="20"/>
+          <w:szCs w:val="20"/>
+        </w:rPr>
+      </w:pPr>
+      <w:r>
+        <w:rPr>
+          <w:rFonts w:ascii="Courier New" w:cs="Courier New" w:eastAsia="Courier New" w:hAnsi="Courier New"/>
+          <w:sz w:val="20"/>
+          <w:szCs w:val="20"/>
+          <w:rtl w:val="0"/>
+        </w:rPr>
+        <w:t xml:space="preserve">    _, size = matrix.shape</w:t>
+      </w:r>
+    </w:p>
+    <w:p>
+      <w:pPr>
+        <w:spacing w:line="240" w:lineRule="auto"/>
+        <w:ind w:left="720" w:firstLine="0"/>
+        <w:rPr>
+          <w:rFonts w:ascii="Courier New" w:cs="Courier New" w:eastAsia="Courier New" w:hAnsi="Courier New"/>
+          <w:sz w:val="20"/>
+          <w:szCs w:val="20"/>
+        </w:rPr>
+      </w:pPr>
+      <w:r>
+        <w:rPr>
+          <w:rFonts w:ascii="Courier New" w:cs="Courier New" w:eastAsia="Courier New" w:hAnsi="Courier New"/>
+          <w:sz w:val="20"/>
+          <w:szCs w:val="20"/>
+          <w:rtl w:val="0"/>
+        </w:rPr>
+        <w:t xml:space="preserve">    min_d, offset = sum(matrix.diagonal()), 0</w:t>
+      </w:r>
+    </w:p>
+    <w:p>
+      <w:pPr>
+        <w:spacing w:line="240" w:lineRule="auto"/>
+        <w:ind w:left="720" w:firstLine="0"/>
+        <w:rPr>
+          <w:rFonts w:ascii="Courier New" w:cs="Courier New" w:eastAsia="Courier New" w:hAnsi="Courier New"/>
+          <w:sz w:val="20"/>
+          <w:szCs w:val="20"/>
+        </w:rPr>
+      </w:pPr>
+      <w:r>
+        <w:rPr>
+          <w:rFonts w:ascii="Courier New" w:cs="Courier New" w:eastAsia="Courier New" w:hAnsi="Courier New"/>
+          <w:sz w:val="20"/>
+          <w:szCs w:val="20"/>
+          <w:rtl w:val="0"/>
+        </w:rPr>
+        <w:t xml:space="preserve">    for i in range(-size + 2, size - 1):</w:t>
+      </w:r>
+    </w:p>
+    <w:p>
+      <w:pPr>
+        <w:spacing w:line="240" w:lineRule="auto"/>
+        <w:ind w:left="720" w:firstLine="0"/>
+        <w:rPr>
+          <w:rFonts w:ascii="Courier New" w:cs="Courier New" w:eastAsia="Courier New" w:hAnsi="Courier New"/>
+          <w:sz w:val="20"/>
+          <w:szCs w:val="20"/>
+        </w:rPr>
+      </w:pPr>
+      <w:r>
+        <w:rPr>
+          <w:rFonts w:ascii="Courier New" w:cs="Courier New" w:eastAsia="Courier New" w:hAnsi="Courier New"/>
+          <w:sz w:val="20"/>
+          <w:szCs w:val="20"/>
+          <w:rtl w:val="0"/>
+        </w:rPr>
+        <w:t xml:space="preserve">        if sum(matrix.diagonal(i)) &lt; min_d:</w:t>
+      </w:r>
+    </w:p>
+    <w:p>
+      <w:pPr>
+        <w:spacing w:line="240" w:lineRule="auto"/>
+        <w:ind w:left="720" w:firstLine="0"/>
+        <w:rPr>
+          <w:rFonts w:ascii="Courier New" w:cs="Courier New" w:eastAsia="Courier New" w:hAnsi="Courier New"/>
+          <w:sz w:val="20"/>
+          <w:szCs w:val="20"/>
+        </w:rPr>
+      </w:pPr>
+      <w:r>
+        <w:rPr>
+          <w:rFonts w:ascii="Courier New" w:cs="Courier New" w:eastAsia="Courier New" w:hAnsi="Courier New"/>
+          <w:sz w:val="20"/>
+          <w:szCs w:val="20"/>
+          <w:rtl w:val="0"/>
+        </w:rPr>
+        <w:t xml:space="preserve">            min_d = sum(matrix.diagonal(i))</w:t>
+      </w:r>
+    </w:p>
+    <w:p>
+      <w:pPr>
+        <w:spacing w:line="240" w:lineRule="auto"/>
+        <w:ind w:left="720" w:firstLine="0"/>
+        <w:rPr>
+          <w:rFonts w:ascii="Courier New" w:cs="Courier New" w:eastAsia="Courier New" w:hAnsi="Courier New"/>
+          <w:sz w:val="20"/>
+          <w:szCs w:val="20"/>
+        </w:rPr>
+      </w:pPr>
+      <w:r>
+        <w:rPr>
+          <w:rFonts w:ascii="Courier New" w:cs="Courier New" w:eastAsia="Courier New" w:hAnsi="Courier New"/>
+          <w:sz w:val="20"/>
+          <w:szCs w:val="20"/>
+          <w:rtl w:val="0"/>
+        </w:rPr>
+        <w:t xml:space="preserve">            offset = i</w:t>
+      </w:r>
+    </w:p>
+    <w:p>
+      <w:pPr>
+        <w:spacing w:line="240" w:lineRule="auto"/>
+        <w:ind w:left="720" w:firstLine="0"/>
+        <w:rPr>
+          <w:rFonts w:ascii="Courier New" w:cs="Courier New" w:eastAsia="Courier New" w:hAnsi="Courier New"/>
+          <w:sz w:val="20"/>
+          <w:szCs w:val="20"/>
+        </w:rPr>
+      </w:pPr>
+      <w:r>
+        <w:rPr>
+          <w:rFonts w:ascii="Courier New" w:cs="Courier New" w:eastAsia="Courier New" w:hAnsi="Courier New"/>
+          <w:sz w:val="20"/>
+          <w:szCs w:val="20"/>
+          <w:rtl w:val="0"/>
+        </w:rPr>
+        <w:t xml:space="preserve">    return offset, min_d</w:t>
+      </w:r>
+    </w:p>
+    <w:p>
+      <w:pPr>
+        <w:spacing w:line="240" w:lineRule="auto"/>
+        <w:ind w:left="720" w:firstLine="0"/>
+        <w:rPr>
+          <w:rFonts w:ascii="Courier New" w:cs="Courier New" w:eastAsia="Courier New" w:hAnsi="Courier New"/>
+          <w:sz w:val="20"/>
+          <w:szCs w:val="20"/>
+        </w:rPr>
+      </w:pPr>
+      <w:r>
+        <w:rPr>
+          <w:rtl w:val="0"/>
+        </w:rPr>
+      </w:r>
+    </w:p>
+    <w:p>
+      <w:pPr>
+        <w:spacing w:line="240" w:lineRule="auto"/>
+        <w:ind w:left="720" w:firstLine="0"/>
+        <w:rPr>
+          <w:rFonts w:ascii="Courier New" w:cs="Courier New" w:eastAsia="Courier New" w:hAnsi="Courier New"/>
+          <w:sz w:val="20"/>
+          <w:szCs w:val="20"/>
+        </w:rPr>
+      </w:pPr>
+      <w:r>
+        <w:rPr>
+          <w:rFonts w:ascii="Courier New" w:cs="Courier New" w:eastAsia="Courier New" w:hAnsi="Courier New"/>
+          <w:sz w:val="20"/>
+          <w:szCs w:val="20"/>
+          <w:rtl w:val="0"/>
+        </w:rPr>
+        <w:t xml:space="preserve">def summ(matrix):</w:t>
+      </w:r>
+    </w:p>
+    <w:p>
+      <w:pPr>
+        <w:spacing w:line="240" w:lineRule="auto"/>
+        <w:ind w:left="720" w:firstLine="0"/>
+        <w:rPr>
+          <w:rFonts w:ascii="Courier New" w:cs="Courier New" w:eastAsia="Courier New" w:hAnsi="Courier New"/>
+          <w:sz w:val="20"/>
+          <w:szCs w:val="20"/>
+        </w:rPr>
+      </w:pPr>
+      <w:r>
+        <w:rPr>
+          <w:rFonts w:ascii="Courier New" w:cs="Courier New" w:eastAsia="Courier New" w:hAnsi="Courier New"/>
+          <w:sz w:val="20"/>
+          <w:szCs w:val="20"/>
+          <w:rtl w:val="0"/>
+        </w:rPr>
+        <w:t xml:space="preserve">    res = 0</w:t>
+      </w:r>
+    </w:p>
+    <w:p>
+      <w:pPr>
+        <w:spacing w:line="240" w:lineRule="auto"/>
+        <w:ind w:left="720" w:firstLine="0"/>
+        <w:rPr>
+          <w:rFonts w:ascii="Courier New" w:cs="Courier New" w:eastAsia="Courier New" w:hAnsi="Courier New"/>
+          <w:sz w:val="20"/>
+          <w:szCs w:val="20"/>
+        </w:rPr>
+      </w:pPr>
+      <w:r>
+        <w:rPr>
+          <w:rFonts w:ascii="Courier New" w:cs="Courier New" w:eastAsia="Courier New" w:hAnsi="Courier New"/>
+          <w:sz w:val="20"/>
+          <w:szCs w:val="20"/>
+          <w:rtl w:val="0"/>
+        </w:rPr>
+        <w:t xml:space="preserve">    for row in matrix:</w:t>
+      </w:r>
+    </w:p>
+    <w:p>
+      <w:pPr>
+        <w:spacing w:line="240" w:lineRule="auto"/>
+        <w:ind w:left="720" w:firstLine="0"/>
+        <w:rPr>
+          <w:rFonts w:ascii="Courier New" w:cs="Courier New" w:eastAsia="Courier New" w:hAnsi="Courier New"/>
+          <w:sz w:val="20"/>
+          <w:szCs w:val="20"/>
+        </w:rPr>
+      </w:pPr>
+      <w:r>
+        <w:rPr>
+          <w:rFonts w:ascii="Courier New" w:cs="Courier New" w:eastAsia="Courier New" w:hAnsi="Courier New"/>
+          <w:sz w:val="20"/>
+          <w:szCs w:val="20"/>
+          <w:rtl w:val="0"/>
+        </w:rPr>
+        <w:t xml:space="preserve">        if all(i &gt;= 0 for i in row):</w:t>
+      </w:r>
+    </w:p>
+    <w:p>
+      <w:pPr>
+        <w:spacing w:line="240" w:lineRule="auto"/>
+        <w:ind w:left="720" w:firstLine="0"/>
+        <w:rPr>
+          <w:rFonts w:ascii="Courier New" w:cs="Courier New" w:eastAsia="Courier New" w:hAnsi="Courier New"/>
+          <w:sz w:val="20"/>
+          <w:szCs w:val="20"/>
+        </w:rPr>
+      </w:pPr>
+      <w:r>
+        <w:rPr>
+          <w:rFonts w:ascii="Courier New" w:cs="Courier New" w:eastAsia="Courier New" w:hAnsi="Courier New"/>
+          <w:sz w:val="20"/>
+          <w:szCs w:val="20"/>
+          <w:rtl w:val="0"/>
+        </w:rPr>
+        <w:t xml:space="preserve">            res += sum(row)</w:t>
+      </w:r>
+    </w:p>
+    <w:p>
+      <w:pPr>
+        <w:spacing w:line="240" w:lineRule="auto"/>
+        <w:ind w:left="720" w:firstLine="0"/>
+        <w:rPr>
+          <w:rFonts w:ascii="Courier New" w:cs="Courier New" w:eastAsia="Courier New" w:hAnsi="Courier New"/>
+          <w:sz w:val="20"/>
+          <w:szCs w:val="20"/>
+        </w:rPr>
+      </w:pPr>
+      <w:r>
+        <w:rPr>
+          <w:rFonts w:ascii="Courier New" w:cs="Courier New" w:eastAsia="Courier New" w:hAnsi="Courier New"/>
+          <w:sz w:val="20"/>
+          <w:szCs w:val="20"/>
+          <w:rtl w:val="0"/>
+        </w:rPr>
+        <w:t xml:space="preserve">    return res</w:t>
+      </w:r>
+    </w:p>
+    <w:p>
+      <w:pPr>
+        <w:spacing w:line="240" w:lineRule="auto"/>
+        <w:ind w:left="720" w:firstLine="0"/>
+        <w:rPr>
+          <w:rFonts w:ascii="Courier New" w:cs="Courier New" w:eastAsia="Courier New" w:hAnsi="Courier New"/>
+          <w:sz w:val="20"/>
+          <w:szCs w:val="20"/>
+        </w:rPr>
+      </w:pPr>
+      <w:r>
+        <w:rPr>
+          <w:rtl w:val="0"/>
+        </w:rPr>
+      </w:r>
+    </w:p>
+    <w:p>
+      <w:pPr>
+        <w:spacing w:line="240" w:lineRule="auto"/>
+        <w:ind w:left="720" w:firstLine="0"/>
+        <w:rPr>
+          <w:rFonts w:ascii="Courier New" w:cs="Courier New" w:eastAsia="Courier New" w:hAnsi="Courier New"/>
+          <w:sz w:val="20"/>
+          <w:szCs w:val="20"/>
+        </w:rPr>
+      </w:pPr>
+      <w:r>
+        <w:rPr>
+          <w:rFonts w:ascii="Courier New" w:cs="Courier New" w:eastAsia="Courier New" w:hAnsi="Courier New"/>
+          <w:sz w:val="20"/>
+          <w:szCs w:val="20"/>
+          <w:rtl w:val="0"/>
+        </w:rPr>
+        <w:t xml:space="preserve">def justify(s):</w:t>
+      </w:r>
+    </w:p>
+    <w:p>
+      <w:pPr>
+        <w:spacing w:line="240" w:lineRule="auto"/>
+        <w:ind w:left="720" w:firstLine="0"/>
+        <w:rPr>
+          <w:rFonts w:ascii="Courier New" w:cs="Courier New" w:eastAsia="Courier New" w:hAnsi="Courier New"/>
+          <w:sz w:val="20"/>
+          <w:szCs w:val="20"/>
+        </w:rPr>
+      </w:pPr>
+      <w:r>
+        <w:rPr>
+          <w:rFonts w:ascii="Courier New" w:cs="Courier New" w:eastAsia="Courier New" w:hAnsi="Courier New"/>
+          <w:sz w:val="20"/>
+          <w:szCs w:val="20"/>
+          <w:rtl w:val="0"/>
+        </w:rPr>
+        <w:t xml:space="preserve">    return str(s).rjust(3).ljust(3)</w:t>
+      </w:r>
+    </w:p>
+    <w:p>
+      <w:pPr>
+        <w:spacing w:line="240" w:lineRule="auto"/>
+        <w:ind w:left="720" w:firstLine="0"/>
+        <w:rPr>
+          <w:rFonts w:ascii="Courier New" w:cs="Courier New" w:eastAsia="Courier New" w:hAnsi="Courier New"/>
+          <w:sz w:val="20"/>
+          <w:szCs w:val="20"/>
+        </w:rPr>
+      </w:pPr>
+      <w:r>
+        <w:rPr>
+          <w:rtl w:val="0"/>
+        </w:rPr>
+      </w:r>
+    </w:p>
+    <w:p>
+      <w:pPr>
+        <w:spacing w:line="240" w:lineRule="auto"/>
+        <w:ind w:left="720" w:firstLine="0"/>
+        <w:rPr>
+          <w:rFonts w:ascii="Courier New" w:cs="Courier New" w:eastAsia="Courier New" w:hAnsi="Courier New"/>
+          <w:sz w:val="20"/>
+          <w:szCs w:val="20"/>
+        </w:rPr>
+      </w:pPr>
+      <w:r>
+        <w:rPr>
+          <w:rFonts w:ascii="Courier New" w:cs="Courier New" w:eastAsia="Courier New" w:hAnsi="Courier New"/>
+          <w:sz w:val="20"/>
+          <w:szCs w:val="20"/>
+          <w:rtl w:val="0"/>
+        </w:rPr>
+        <w:t xml:space="preserve">def print_matrix(matrix):</w:t>
+      </w:r>
+    </w:p>
+    <w:p>
+      <w:pPr>
+        <w:spacing w:line="240" w:lineRule="auto"/>
+        <w:ind w:left="720" w:firstLine="0"/>
+        <w:rPr>
+          <w:rFonts w:ascii="Courier New" w:cs="Courier New" w:eastAsia="Courier New" w:hAnsi="Courier New"/>
+          <w:sz w:val="20"/>
+          <w:szCs w:val="20"/>
+        </w:rPr>
+      </w:pPr>
+      <w:r>
+        <w:rPr>
+          <w:rFonts w:ascii="Courier New" w:cs="Courier New" w:eastAsia="Courier New" w:hAnsi="Courier New"/>
+          <w:sz w:val="20"/>
+          <w:szCs w:val="20"/>
+          <w:rtl w:val="0"/>
+        </w:rPr>
+        <w:t xml:space="preserve">    for row in matrix:</w:t>
+      </w:r>
+    </w:p>
+    <w:p>
+      <w:pPr>
+        <w:spacing w:line="240" w:lineRule="auto"/>
+        <w:ind w:left="720" w:firstLine="0"/>
+        <w:rPr>
+          <w:rFonts w:ascii="Courier New" w:cs="Courier New" w:eastAsia="Courier New" w:hAnsi="Courier New"/>
+          <w:sz w:val="20"/>
+          <w:szCs w:val="20"/>
+        </w:rPr>
+      </w:pPr>
+      <w:r>
+        <w:rPr>
+          <w:rFonts w:ascii="Courier New" w:cs="Courier New" w:eastAsia="Courier New" w:hAnsi="Courier New"/>
+          <w:sz w:val="20"/>
+          <w:szCs w:val="20"/>
+          <w:rtl w:val="0"/>
+        </w:rPr>
+        <w:t xml:space="preserve">        print(' '.join(justify(i) for i in row))</w:t>
+      </w:r>
+    </w:p>
+    <w:p>
+      <w:pPr>
+        <w:spacing w:line="240" w:lineRule="auto"/>
+        <w:ind w:left="720" w:firstLine="0"/>
+        <w:rPr>
+          <w:rFonts w:ascii="Courier New" w:cs="Courier New" w:eastAsia="Courier New" w:hAnsi="Courier New"/>
+          <w:sz w:val="20"/>
+          <w:szCs w:val="20"/>
+        </w:rPr>
+      </w:pPr>
+      <w:r>
+        <w:rPr>
+          <w:rtl w:val="0"/>
+        </w:rPr>
+      </w:r>
+    </w:p>
+    <w:p>
+      <w:pPr>
+        <w:spacing w:line="240" w:lineRule="auto"/>
+        <w:ind w:left="720" w:firstLine="0"/>
+        <w:rPr>
+          <w:rFonts w:ascii="Courier New" w:cs="Courier New" w:eastAsia="Courier New" w:hAnsi="Courier New"/>
+          <w:sz w:val="20"/>
+          <w:szCs w:val="20"/>
+        </w:rPr>
+      </w:pPr>
+      <w:r>
+        <w:rPr>
+          <w:rFonts w:ascii="Courier New" w:cs="Courier New" w:eastAsia="Courier New" w:hAnsi="Courier New"/>
+          <w:sz w:val="20"/>
+          <w:szCs w:val="20"/>
+          <w:rtl w:val="0"/>
+        </w:rPr>
+        <w:t xml:space="preserve">try:</w:t>
+      </w:r>
+    </w:p>
+    <w:p>
+      <w:pPr>
+        <w:spacing w:line="240" w:lineRule="auto"/>
+        <w:ind w:left="720" w:firstLine="0"/>
+        <w:rPr>
+          <w:rFonts w:ascii="Courier New" w:cs="Courier New" w:eastAsia="Courier New" w:hAnsi="Courier New"/>
+          <w:sz w:val="20"/>
+          <w:szCs w:val="20"/>
+        </w:rPr>
+      </w:pPr>
+      <w:r>
+        <w:rPr>
+          <w:rFonts w:ascii="Courier New" w:cs="Courier New" w:eastAsia="Courier New" w:hAnsi="Courier New"/>
+          <w:sz w:val="20"/>
+          <w:szCs w:val="20"/>
+          <w:rtl w:val="0"/>
+        </w:rPr>
+        <w:t xml:space="preserve">    size = int(input("Введите размерность матрицы: "))</w:t>
+      </w:r>
+    </w:p>
+    <w:p>
+      <w:pPr>
+        <w:spacing w:line="240" w:lineRule="auto"/>
+        <w:ind w:left="720" w:firstLine="0"/>
+        <w:rPr>
+          <w:rFonts w:ascii="Courier New" w:cs="Courier New" w:eastAsia="Courier New" w:hAnsi="Courier New"/>
+          <w:sz w:val="20"/>
+          <w:szCs w:val="20"/>
+        </w:rPr>
+      </w:pPr>
+      <w:r>
+        <w:rPr>
+          <w:rFonts w:ascii="Courier New" w:cs="Courier New" w:eastAsia="Courier New" w:hAnsi="Courier New"/>
+          <w:sz w:val="20"/>
+          <w:szCs w:val="20"/>
+          <w:rtl w:val="0"/>
+        </w:rPr>
+        <w:t xml:space="preserve">    assert size &gt; 0</w:t>
+      </w:r>
+    </w:p>
+    <w:p>
+      <w:pPr>
+        <w:spacing w:line="240" w:lineRule="auto"/>
+        <w:ind w:left="720" w:firstLine="0"/>
+        <w:rPr>
+          <w:rFonts w:ascii="Courier New" w:cs="Courier New" w:eastAsia="Courier New" w:hAnsi="Courier New"/>
+          <w:sz w:val="20"/>
+          <w:szCs w:val="20"/>
+        </w:rPr>
+      </w:pPr>
+      <w:r>
+        <w:rPr>
+          <w:rFonts w:ascii="Courier New" w:cs="Courier New" w:eastAsia="Courier New" w:hAnsi="Courier New"/>
+          <w:sz w:val="20"/>
+          <w:szCs w:val="20"/>
+          <w:rtl w:val="0"/>
+        </w:rPr>
+        <w:t xml:space="preserve">except ValueError:</w:t>
+      </w:r>
+    </w:p>
+    <w:p>
+      <w:pPr>
+        <w:spacing w:line="240" w:lineRule="auto"/>
+        <w:ind w:left="720" w:firstLine="0"/>
+        <w:rPr>
+          <w:rFonts w:ascii="Courier New" w:cs="Courier New" w:eastAsia="Courier New" w:hAnsi="Courier New"/>
+          <w:sz w:val="20"/>
+          <w:szCs w:val="20"/>
+        </w:rPr>
+      </w:pPr>
+      <w:r>
+        <w:rPr>
+          <w:rFonts w:ascii="Courier New" w:cs="Courier New" w:eastAsia="Courier New" w:hAnsi="Courier New"/>
+          <w:sz w:val="20"/>
+          <w:szCs w:val="20"/>
+          <w:rtl w:val="0"/>
+        </w:rPr>
+        <w:t xml:space="preserve">    print("Неверный ввод, ожидалось натуральное число")</w:t>
+      </w:r>
+    </w:p>
+    <w:p>
+      <w:pPr>
+        <w:spacing w:line="240" w:lineRule="auto"/>
+        <w:ind w:left="720" w:firstLine="0"/>
+        <w:rPr>
+          <w:rFonts w:ascii="Courier New" w:cs="Courier New" w:eastAsia="Courier New" w:hAnsi="Courier New"/>
+          <w:sz w:val="20"/>
+          <w:szCs w:val="20"/>
+        </w:rPr>
+      </w:pPr>
+      <w:r>
+        <w:rPr>
+          <w:rFonts w:ascii="Courier New" w:cs="Courier New" w:eastAsia="Courier New" w:hAnsi="Courier New"/>
+          <w:sz w:val="20"/>
+          <w:szCs w:val="20"/>
+          <w:rtl w:val="0"/>
+        </w:rPr>
+        <w:t xml:space="preserve">    exit(-1)</w:t>
+      </w:r>
+    </w:p>
+    <w:p>
+      <w:pPr>
+        <w:spacing w:line="240" w:lineRule="auto"/>
+        <w:ind w:left="720" w:firstLine="0"/>
+        <w:rPr>
+          <w:rFonts w:ascii="Courier New" w:cs="Courier New" w:eastAsia="Courier New" w:hAnsi="Courier New"/>
+          <w:sz w:val="20"/>
+          <w:szCs w:val="20"/>
+        </w:rPr>
+      </w:pPr>
+      <w:r>
+        <w:rPr>
+          <w:rFonts w:ascii="Courier New" w:cs="Courier New" w:eastAsia="Courier New" w:hAnsi="Courier New"/>
+          <w:sz w:val="20"/>
+          <w:szCs w:val="20"/>
+          <w:rtl w:val="0"/>
+        </w:rPr>
+        <w:t xml:space="preserve">except AssertionError:</w:t>
+      </w:r>
+    </w:p>
+    <w:p>
+      <w:pPr>
+        <w:spacing w:line="240" w:lineRule="auto"/>
+        <w:ind w:left="720" w:firstLine="0"/>
+        <w:rPr>
+          <w:rFonts w:ascii="Courier New" w:cs="Courier New" w:eastAsia="Courier New" w:hAnsi="Courier New"/>
+          <w:sz w:val="20"/>
+          <w:szCs w:val="20"/>
+        </w:rPr>
+      </w:pPr>
+      <w:r>
+        <w:rPr>
+          <w:rFonts w:ascii="Courier New" w:cs="Courier New" w:eastAsia="Courier New" w:hAnsi="Courier New"/>
+          <w:sz w:val="20"/>
+          <w:szCs w:val="20"/>
+          <w:rtl w:val="0"/>
+        </w:rPr>
+        <w:t xml:space="preserve">    print("Неверный ввод, ожидалось натуральное число")</w:t>
+      </w:r>
+    </w:p>
+    <w:p>
+      <w:pPr>
+        <w:spacing w:line="240" w:lineRule="auto"/>
+        <w:ind w:left="720" w:firstLine="0"/>
+        <w:rPr>
+          <w:rFonts w:ascii="Courier New" w:cs="Courier New" w:eastAsia="Courier New" w:hAnsi="Courier New"/>
+          <w:sz w:val="20"/>
+          <w:szCs w:val="20"/>
+        </w:rPr>
+      </w:pPr>
+      <w:r>
+        <w:rPr>
+          <w:rFonts w:ascii="Courier New" w:cs="Courier New" w:eastAsia="Courier New" w:hAnsi="Courier New"/>
+          <w:sz w:val="20"/>
+          <w:szCs w:val="20"/>
+          <w:rtl w:val="0"/>
+        </w:rPr>
+        <w:t xml:space="preserve">    exit(-1)</w:t>
+      </w:r>
+    </w:p>
+    <w:p>
+      <w:pPr>
+        <w:spacing w:line="240" w:lineRule="auto"/>
+        <w:ind w:left="720" w:firstLine="0"/>
+        <w:rPr>
+          <w:rFonts w:ascii="Courier New" w:cs="Courier New" w:eastAsia="Courier New" w:hAnsi="Courier New"/>
+          <w:sz w:val="20"/>
+          <w:szCs w:val="20"/>
+        </w:rPr>
+      </w:pPr>
+      <w:r>
+        <w:rPr>
+          <w:rFonts w:ascii="Courier New" w:cs="Courier New" w:eastAsia="Courier New" w:hAnsi="Courier New"/>
+          <w:sz w:val="20"/>
+          <w:szCs w:val="20"/>
+          <w:rtl w:val="0"/>
+        </w:rPr>
+        <w:t xml:space="preserve">matrix = np.random.randint(low=-100, high=100, size=(size, size))</w:t>
+      </w:r>
+    </w:p>
+    <w:p>
+      <w:pPr>
+        <w:spacing w:line="240" w:lineRule="auto"/>
+        <w:ind w:left="720" w:firstLine="0"/>
+        <w:rPr>
+          <w:rFonts w:ascii="Courier New" w:cs="Courier New" w:eastAsia="Courier New" w:hAnsi="Courier New"/>
+          <w:sz w:val="20"/>
+          <w:szCs w:val="20"/>
+        </w:rPr>
+      </w:pPr>
+      <w:r>
+        <w:rPr>
+          <w:rFonts w:ascii="Courier New" w:cs="Courier New" w:eastAsia="Courier New" w:hAnsi="Courier New"/>
+          <w:sz w:val="20"/>
+          <w:szCs w:val="20"/>
+          <w:rtl w:val="0"/>
+        </w:rPr>
+        <w:t xml:space="preserve">print(f"Матрица {size}x{size}: ")</w:t>
+      </w:r>
+    </w:p>
+    <w:p>
+      <w:pPr>
+        <w:spacing w:line="240" w:lineRule="auto"/>
+        <w:ind w:left="720" w:firstLine="0"/>
+        <w:rPr>
+          <w:rFonts w:ascii="Courier New" w:cs="Courier New" w:eastAsia="Courier New" w:hAnsi="Courier New"/>
+          <w:sz w:val="20"/>
+          <w:szCs w:val="20"/>
+        </w:rPr>
+      </w:pPr>
+      <w:r>
+        <w:rPr>
+          <w:rFonts w:ascii="Courier New" w:cs="Courier New" w:eastAsia="Courier New" w:hAnsi="Courier New"/>
+          <w:sz w:val="20"/>
+          <w:szCs w:val="20"/>
+          <w:rtl w:val="0"/>
+        </w:rPr>
+        <w:t xml:space="preserve">print_matrix(matrix)</w:t>
+      </w:r>
+    </w:p>
+    <w:p>
+      <w:pPr>
+        <w:spacing w:line="240" w:lineRule="auto"/>
+        <w:ind w:left="720" w:firstLine="0"/>
+        <w:rPr>
+          <w:rFonts w:ascii="Courier New" w:cs="Courier New" w:eastAsia="Courier New" w:hAnsi="Courier New"/>
+          <w:sz w:val="20"/>
+          <w:szCs w:val="20"/>
+        </w:rPr>
+      </w:pPr>
+      <w:r>
+        <w:rPr>
+          <w:rFonts w:ascii="Courier New" w:cs="Courier New" w:eastAsia="Courier New" w:hAnsi="Courier New"/>
+          <w:sz w:val="20"/>
+          <w:szCs w:val="20"/>
+          <w:rtl w:val="0"/>
+        </w:rPr>
+        <w:t xml:space="preserve">print(f"Сумма строк с элементами &gt;= 0: {summ(matrix)}")</w:t>
+      </w:r>
+    </w:p>
+    <w:p>
+      <w:pPr>
+        <w:spacing w:line="240" w:lineRule="auto"/>
+        <w:ind w:left="720" w:firstLine="0"/>
+        <w:rPr>
+          <w:rFonts w:ascii="Courier New" w:cs="Courier New" w:eastAsia="Courier New" w:hAnsi="Courier New"/>
+          <w:sz w:val="20"/>
+          <w:szCs w:val="20"/>
+        </w:rPr>
+      </w:pPr>
+      <w:r>
+        <w:rPr>
+          <w:rFonts w:ascii="Courier New" w:cs="Courier New" w:eastAsia="Courier New" w:hAnsi="Courier New"/>
+          <w:sz w:val="20"/>
+          <w:szCs w:val="20"/>
+          <w:rtl w:val="0"/>
+        </w:rPr>
+        <w:t xml:space="preserve">offset, min_d = min_diagonal_sum(matrix)</w:t>
+      </w:r>
+    </w:p>
+    <w:p>
+      <w:pPr>
+        <w:spacing w:line="240" w:lineRule="auto"/>
+        <w:ind w:left="720" w:firstLine="0"/>
+        <w:rPr>
+          <w:rFonts w:ascii="Courier New" w:cs="Courier New" w:eastAsia="Courier New" w:hAnsi="Courier New"/>
+          <w:sz w:val="20"/>
+          <w:szCs w:val="20"/>
+        </w:rPr>
+      </w:pPr>
+      <w:r>
+        <w:rPr>
+          <w:rFonts w:ascii="Courier New" w:cs="Courier New" w:eastAsia="Courier New" w:hAnsi="Courier New"/>
+          <w:sz w:val="20"/>
+          <w:szCs w:val="20"/>
+          <w:rtl w:val="0"/>
+        </w:rPr>
+        <w:t xml:space="preserve">print(f"Min сумма элементов диагоналей, параллельных главной: {min_d}")</w:t>
+      </w:r>
+    </w:p>
+    <w:p>
+      <w:pPr>
+        <w:spacing w:line="240" w:lineRule="auto"/>
+        <w:ind w:left="720" w:firstLine="0"/>
+        <w:rPr>
+          <w:rFonts w:ascii="Courier New" w:cs="Courier New" w:eastAsia="Courier New" w:hAnsi="Courier New"/>
+          <w:sz w:val="20"/>
+          <w:szCs w:val="20"/>
+        </w:rPr>
+      </w:pPr>
+      <w:r>
+        <w:rPr>
+          <w:rFonts w:ascii="Courier New" w:cs="Courier New" w:eastAsia="Courier New" w:hAnsi="Courier New"/>
+          <w:sz w:val="20"/>
+          <w:szCs w:val="20"/>
+          <w:rtl w:val="0"/>
+        </w:rPr>
+        <w:t xml:space="preserve">print(matrix.diagonal(offset))</w:t>
+      </w:r>
+    </w:p>
+    <w:p>
+      <w:pPr>
+        <w:spacing w:line="240" w:lineRule="auto"/>
         <w:ind w:left="0" w:firstLine="0"/>
         <w:rPr>
           <w:rFonts w:ascii="Courier New" w:cs="Courier New" w:eastAsia="Courier New" w:hAnsi="Courier New"/>
@@ -1553,1118 +2313,6 @@
         <w:spacing w:line="240" w:lineRule="auto"/>
         <w:ind w:left="720" w:firstLine="0"/>
         <w:rPr>
-          <w:rFonts w:ascii="Courier New" w:cs="Courier New" w:eastAsia="Courier New" w:hAnsi="Courier New"/>
-          <w:sz w:val="20"/>
-          <w:szCs w:val="20"/>
-        </w:rPr>
-      </w:pPr>
-      <w:r>
-        <w:rPr>
-          <w:rFonts w:ascii="Courier New" w:cs="Courier New" w:eastAsia="Courier New" w:hAnsi="Courier New"/>
-          <w:sz w:val="20"/>
-          <w:szCs w:val="20"/>
-          <w:rtl w:val="0"/>
-        </w:rPr>
-        <w:t xml:space="preserve">def min_diagonal_sum(matrix):</w:t>
-      </w:r>
-    </w:p>
-    <w:p>
-      <w:pPr>
-        <w:spacing w:line="240" w:lineRule="auto"/>
-        <w:ind w:left="720" w:firstLine="0"/>
-        <w:rPr>
-          <w:rFonts w:ascii="Courier New" w:cs="Courier New" w:eastAsia="Courier New" w:hAnsi="Courier New"/>
-          <w:sz w:val="20"/>
-          <w:szCs w:val="20"/>
-        </w:rPr>
-      </w:pPr>
-      <w:r>
-        <w:rPr>
-          <w:rFonts w:ascii="Courier New" w:cs="Courier New" w:eastAsia="Courier New" w:hAnsi="Courier New"/>
-          <w:sz w:val="20"/>
-          <w:szCs w:val="20"/>
-          <w:rtl w:val="0"/>
-        </w:rPr>
-        <w:t xml:space="preserve">    _, size = matrix.shape</w:t>
-      </w:r>
-    </w:p>
-    <w:p>
-      <w:pPr>
-        <w:spacing w:line="240" w:lineRule="auto"/>
-        <w:ind w:left="720" w:firstLine="0"/>
-        <w:rPr>
-          <w:rFonts w:ascii="Courier New" w:cs="Courier New" w:eastAsia="Courier New" w:hAnsi="Courier New"/>
-          <w:sz w:val="20"/>
-          <w:szCs w:val="20"/>
-        </w:rPr>
-      </w:pPr>
-      <w:r>
-        <w:rPr>
-          <w:rFonts w:ascii="Courier New" w:cs="Courier New" w:eastAsia="Courier New" w:hAnsi="Courier New"/>
-          <w:sz w:val="20"/>
-          <w:szCs w:val="20"/>
-          <w:rtl w:val="0"/>
-        </w:rPr>
-        <w:t xml:space="preserve">    min_d, offset = sum(matrix.diagonal()), 0</w:t>
-      </w:r>
-    </w:p>
-    <w:p>
-      <w:pPr>
-        <w:spacing w:line="240" w:lineRule="auto"/>
-        <w:ind w:left="720" w:firstLine="0"/>
-        <w:rPr>
-          <w:rFonts w:ascii="Courier New" w:cs="Courier New" w:eastAsia="Courier New" w:hAnsi="Courier New"/>
-          <w:sz w:val="20"/>
-          <w:szCs w:val="20"/>
-        </w:rPr>
-      </w:pPr>
-      <w:r>
-        <w:rPr>
-          <w:rFonts w:ascii="Courier New" w:cs="Courier New" w:eastAsia="Courier New" w:hAnsi="Courier New"/>
-          <w:sz w:val="20"/>
-          <w:szCs w:val="20"/>
-          <w:rtl w:val="0"/>
-        </w:rPr>
-        <w:t xml:space="preserve">    for i in range(-size + 2, size - 1):</w:t>
-      </w:r>
-    </w:p>
-    <w:p>
-      <w:pPr>
-        <w:spacing w:line="240" w:lineRule="auto"/>
-        <w:ind w:left="720" w:firstLine="0"/>
-        <w:rPr>
-          <w:rFonts w:ascii="Courier New" w:cs="Courier New" w:eastAsia="Courier New" w:hAnsi="Courier New"/>
-          <w:sz w:val="20"/>
-          <w:szCs w:val="20"/>
-        </w:rPr>
-      </w:pPr>
-      <w:r>
-        <w:rPr>
-          <w:rFonts w:ascii="Courier New" w:cs="Courier New" w:eastAsia="Courier New" w:hAnsi="Courier New"/>
-          <w:sz w:val="20"/>
-          <w:szCs w:val="20"/>
-          <w:rtl w:val="0"/>
-        </w:rPr>
-        <w:t xml:space="preserve">        if sum(matrix.diagonal(i)) &lt; min_d:</w:t>
-      </w:r>
-    </w:p>
-    <w:p>
-      <w:pPr>
-        <w:spacing w:line="240" w:lineRule="auto"/>
-        <w:ind w:left="720" w:firstLine="0"/>
-        <w:rPr>
-          <w:rFonts w:ascii="Courier New" w:cs="Courier New" w:eastAsia="Courier New" w:hAnsi="Courier New"/>
-          <w:sz w:val="20"/>
-          <w:szCs w:val="20"/>
-        </w:rPr>
-      </w:pPr>
-      <w:r>
-        <w:rPr>
-          <w:rFonts w:ascii="Courier New" w:cs="Courier New" w:eastAsia="Courier New" w:hAnsi="Courier New"/>
-          <w:sz w:val="20"/>
-          <w:szCs w:val="20"/>
-          <w:rtl w:val="0"/>
-        </w:rPr>
-        <w:t xml:space="preserve">            min_d, offset = sum(matrix.diagonal(i)), i</w:t>
-      </w:r>
-    </w:p>
-    <w:p>
-      <w:pPr>
-        <w:spacing w:line="240" w:lineRule="auto"/>
-        <w:ind w:left="720" w:firstLine="0"/>
-        <w:rPr>
-          <w:rFonts w:ascii="Courier New" w:cs="Courier New" w:eastAsia="Courier New" w:hAnsi="Courier New"/>
-          <w:sz w:val="20"/>
-          <w:szCs w:val="20"/>
-        </w:rPr>
-      </w:pPr>
-      <w:r>
-        <w:rPr>
-          <w:rFonts w:ascii="Courier New" w:cs="Courier New" w:eastAsia="Courier New" w:hAnsi="Courier New"/>
-          <w:sz w:val="20"/>
-          <w:szCs w:val="20"/>
-          <w:rtl w:val="0"/>
-        </w:rPr>
-        <w:t xml:space="preserve">    return offset, min_d</w:t>
-      </w:r>
-    </w:p>
-    <w:p>
-      <w:pPr>
-        <w:spacing w:line="240" w:lineRule="auto"/>
-        <w:ind w:left="720" w:firstLine="0"/>
-        <w:rPr>
-          <w:rFonts w:ascii="Courier New" w:cs="Courier New" w:eastAsia="Courier New" w:hAnsi="Courier New"/>
-          <w:sz w:val="20"/>
-          <w:szCs w:val="20"/>
-        </w:rPr>
-      </w:pPr>
-      <w:r>
-        <w:rPr>
-          <w:rtl w:val="0"/>
-        </w:rPr>
-      </w:r>
-    </w:p>
-    <w:p>
-      <w:pPr>
-        <w:spacing w:line="240" w:lineRule="auto"/>
-        <w:ind w:left="720" w:firstLine="0"/>
-        <w:rPr>
-          <w:rFonts w:ascii="Courier New" w:cs="Courier New" w:eastAsia="Courier New" w:hAnsi="Courier New"/>
-          <w:sz w:val="20"/>
-          <w:szCs w:val="20"/>
-        </w:rPr>
-      </w:pPr>
-      <w:r>
-        <w:rPr>
-          <w:rFonts w:ascii="Courier New" w:cs="Courier New" w:eastAsia="Courier New" w:hAnsi="Courier New"/>
-          <w:sz w:val="20"/>
-          <w:szCs w:val="20"/>
-          <w:rtl w:val="0"/>
-        </w:rPr>
-        <w:t xml:space="preserve">def summ(matrix):</w:t>
-      </w:r>
-    </w:p>
-    <w:p>
-      <w:pPr>
-        <w:spacing w:line="240" w:lineRule="auto"/>
-        <w:ind w:left="720" w:firstLine="0"/>
-        <w:rPr>
-          <w:rFonts w:ascii="Courier New" w:cs="Courier New" w:eastAsia="Courier New" w:hAnsi="Courier New"/>
-          <w:sz w:val="20"/>
-          <w:szCs w:val="20"/>
-        </w:rPr>
-      </w:pPr>
-      <w:r>
-        <w:rPr>
-          <w:rFonts w:ascii="Courier New" w:cs="Courier New" w:eastAsia="Courier New" w:hAnsi="Courier New"/>
-          <w:sz w:val="20"/>
-          <w:szCs w:val="20"/>
-          <w:rtl w:val="0"/>
-        </w:rPr>
-        <w:t xml:space="preserve">    res = 0</w:t>
-      </w:r>
-    </w:p>
-    <w:p>
-      <w:pPr>
-        <w:spacing w:line="240" w:lineRule="auto"/>
-        <w:ind w:left="720" w:firstLine="0"/>
-        <w:rPr>
-          <w:rFonts w:ascii="Courier New" w:cs="Courier New" w:eastAsia="Courier New" w:hAnsi="Courier New"/>
-          <w:sz w:val="20"/>
-          <w:szCs w:val="20"/>
-        </w:rPr>
-      </w:pPr>
-      <w:r>
-        <w:rPr>
-          <w:rFonts w:ascii="Courier New" w:cs="Courier New" w:eastAsia="Courier New" w:hAnsi="Courier New"/>
-          <w:sz w:val="20"/>
-          <w:szCs w:val="20"/>
-          <w:rtl w:val="0"/>
-        </w:rPr>
-        <w:t xml:space="preserve">    for row in matrix:</w:t>
-      </w:r>
-    </w:p>
-    <w:p>
-      <w:pPr>
-        <w:spacing w:line="240" w:lineRule="auto"/>
-        <w:ind w:left="720" w:firstLine="0"/>
-        <w:rPr>
-          <w:rFonts w:ascii="Courier New" w:cs="Courier New" w:eastAsia="Courier New" w:hAnsi="Courier New"/>
-          <w:sz w:val="20"/>
-          <w:szCs w:val="20"/>
-        </w:rPr>
-      </w:pPr>
-      <w:r>
-        <w:rPr>
-          <w:rFonts w:ascii="Courier New" w:cs="Courier New" w:eastAsia="Courier New" w:hAnsi="Courier New"/>
-          <w:sz w:val="20"/>
-          <w:szCs w:val="20"/>
-          <w:rtl w:val="0"/>
-        </w:rPr>
-        <w:t xml:space="preserve">        if all(i &gt;= 0 for i in row):</w:t>
-      </w:r>
-    </w:p>
-    <w:p>
-      <w:pPr>
-        <w:spacing w:line="240" w:lineRule="auto"/>
-        <w:ind w:left="720" w:firstLine="0"/>
-        <w:rPr>
-          <w:rFonts w:ascii="Courier New" w:cs="Courier New" w:eastAsia="Courier New" w:hAnsi="Courier New"/>
-          <w:sz w:val="20"/>
-          <w:szCs w:val="20"/>
-        </w:rPr>
-      </w:pPr>
-      <w:r>
-        <w:rPr>
-          <w:rFonts w:ascii="Courier New" w:cs="Courier New" w:eastAsia="Courier New" w:hAnsi="Courier New"/>
-          <w:sz w:val="20"/>
-          <w:szCs w:val="20"/>
-          <w:rtl w:val="0"/>
-        </w:rPr>
-        <w:t xml:space="preserve">            res += sum(row)</w:t>
-      </w:r>
-    </w:p>
-    <w:p>
-      <w:pPr>
-        <w:spacing w:line="240" w:lineRule="auto"/>
-        <w:ind w:left="720" w:firstLine="0"/>
-        <w:rPr>
-          <w:rFonts w:ascii="Courier New" w:cs="Courier New" w:eastAsia="Courier New" w:hAnsi="Courier New"/>
-          <w:sz w:val="20"/>
-          <w:szCs w:val="20"/>
-        </w:rPr>
-      </w:pPr>
-      <w:r>
-        <w:rPr>
-          <w:rFonts w:ascii="Courier New" w:cs="Courier New" w:eastAsia="Courier New" w:hAnsi="Courier New"/>
-          <w:sz w:val="20"/>
-          <w:szCs w:val="20"/>
-          <w:rtl w:val="0"/>
-        </w:rPr>
-        <w:t xml:space="preserve">    return res</w:t>
-      </w:r>
-    </w:p>
-    <w:p>
-      <w:pPr>
-        <w:spacing w:line="240" w:lineRule="auto"/>
-        <w:ind w:left="720" w:firstLine="0"/>
-        <w:rPr>
-          <w:rFonts w:ascii="Courier New" w:cs="Courier New" w:eastAsia="Courier New" w:hAnsi="Courier New"/>
-          <w:sz w:val="20"/>
-          <w:szCs w:val="20"/>
-        </w:rPr>
-      </w:pPr>
-      <w:r>
-        <w:rPr>
-          <w:rtl w:val="0"/>
-        </w:rPr>
-      </w:r>
-    </w:p>
-    <w:p>
-      <w:pPr>
-        <w:spacing w:line="240" w:lineRule="auto"/>
-        <w:ind w:left="720" w:firstLine="0"/>
-        <w:rPr>
-          <w:rFonts w:ascii="Courier New" w:cs="Courier New" w:eastAsia="Courier New" w:hAnsi="Courier New"/>
-          <w:sz w:val="20"/>
-          <w:szCs w:val="20"/>
-        </w:rPr>
-      </w:pPr>
-      <w:r>
-        <w:rPr>
-          <w:rFonts w:ascii="Courier New" w:cs="Courier New" w:eastAsia="Courier New" w:hAnsi="Courier New"/>
-          <w:sz w:val="20"/>
-          <w:szCs w:val="20"/>
-          <w:rtl w:val="0"/>
-        </w:rPr>
-        <w:t xml:space="preserve">def justify(s):</w:t>
-      </w:r>
-    </w:p>
-    <w:p>
-      <w:pPr>
-        <w:spacing w:line="240" w:lineRule="auto"/>
-        <w:ind w:left="720" w:firstLine="0"/>
-        <w:rPr>
-          <w:rFonts w:ascii="Courier New" w:cs="Courier New" w:eastAsia="Courier New" w:hAnsi="Courier New"/>
-          <w:sz w:val="20"/>
-          <w:szCs w:val="20"/>
-        </w:rPr>
-      </w:pPr>
-      <w:r>
-        <w:rPr>
-          <w:rFonts w:ascii="Courier New" w:cs="Courier New" w:eastAsia="Courier New" w:hAnsi="Courier New"/>
-          <w:sz w:val="20"/>
-          <w:szCs w:val="20"/>
-          <w:rtl w:val="0"/>
-        </w:rPr>
-        <w:t xml:space="preserve">    return str(s).rjust(3).ljust(3)</w:t>
-      </w:r>
-    </w:p>
-    <w:p>
-      <w:pPr>
-        <w:spacing w:line="240" w:lineRule="auto"/>
-        <w:ind w:left="0" w:firstLine="0"/>
-        <w:rPr>
-          <w:rFonts w:ascii="Courier New" w:cs="Courier New" w:eastAsia="Courier New" w:hAnsi="Courier New"/>
-          <w:sz w:val="20"/>
-          <w:szCs w:val="20"/>
-        </w:rPr>
-      </w:pPr>
-      <w:r>
-        <w:rPr>
-          <w:rtl w:val="0"/>
-        </w:rPr>
-      </w:r>
-    </w:p>
-    <w:p>
-      <w:pPr>
-        <w:spacing w:line="240" w:lineRule="auto"/>
-        <w:ind w:left="720" w:firstLine="0"/>
-        <w:rPr>
-          <w:rFonts w:ascii="Courier New" w:cs="Courier New" w:eastAsia="Courier New" w:hAnsi="Courier New"/>
-          <w:sz w:val="20"/>
-          <w:szCs w:val="20"/>
-        </w:rPr>
-      </w:pPr>
-      <w:r>
-        <w:rPr>
-          <w:rFonts w:ascii="Courier New" w:cs="Courier New" w:eastAsia="Courier New" w:hAnsi="Courier New"/>
-          <w:sz w:val="20"/>
-          <w:szCs w:val="20"/>
-          <w:rtl w:val="0"/>
-        </w:rPr>
-        <w:t xml:space="preserve">def highlight_diagonal(matrix, offset):</w:t>
-      </w:r>
-    </w:p>
-    <w:p>
-      <w:pPr>
-        <w:spacing w:line="240" w:lineRule="auto"/>
-        <w:ind w:left="720" w:firstLine="0"/>
-        <w:rPr>
-          <w:rFonts w:ascii="Courier New" w:cs="Courier New" w:eastAsia="Courier New" w:hAnsi="Courier New"/>
-          <w:sz w:val="20"/>
-          <w:szCs w:val="20"/>
-        </w:rPr>
-      </w:pPr>
-      <w:r>
-        <w:rPr>
-          <w:rFonts w:ascii="Courier New" w:cs="Courier New" w:eastAsia="Courier New" w:hAnsi="Courier New"/>
-          <w:sz w:val="20"/>
-          <w:szCs w:val="20"/>
-          <w:rtl w:val="0"/>
-        </w:rPr>
-        <w:t xml:space="preserve">    _, size = matrix.shape</w:t>
-      </w:r>
-    </w:p>
-    <w:p>
-      <w:pPr>
-        <w:spacing w:line="240" w:lineRule="auto"/>
-        <w:ind w:left="720" w:firstLine="0"/>
-        <w:rPr>
-          <w:rFonts w:ascii="Courier New" w:cs="Courier New" w:eastAsia="Courier New" w:hAnsi="Courier New"/>
-          <w:sz w:val="20"/>
-          <w:szCs w:val="20"/>
-        </w:rPr>
-      </w:pPr>
-      <w:r>
-        <w:rPr>
-          <w:rFonts w:ascii="Courier New" w:cs="Courier New" w:eastAsia="Courier New" w:hAnsi="Courier New"/>
-          <w:sz w:val="20"/>
-          <w:szCs w:val="20"/>
-          <w:rtl w:val="0"/>
-        </w:rPr>
-        <w:t xml:space="preserve">    is_d = lambda n, m: n + offset == m</w:t>
-      </w:r>
-    </w:p>
-    <w:p>
-      <w:pPr>
-        <w:spacing w:line="240" w:lineRule="auto"/>
-        <w:ind w:left="720" w:firstLine="0"/>
-        <w:rPr>
-          <w:rFonts w:ascii="Courier New" w:cs="Courier New" w:eastAsia="Courier New" w:hAnsi="Courier New"/>
-          <w:sz w:val="20"/>
-          <w:szCs w:val="20"/>
-        </w:rPr>
-      </w:pPr>
-      <w:r>
-        <w:rPr>
-          <w:rFonts w:ascii="Courier New" w:cs="Courier New" w:eastAsia="Courier New" w:hAnsi="Courier New"/>
-          <w:sz w:val="20"/>
-          <w:szCs w:val="20"/>
-          <w:rtl w:val="0"/>
-        </w:rPr>
-        <w:t xml:space="preserve">    for row in range(size):</w:t>
-      </w:r>
-    </w:p>
-    <w:p>
-      <w:pPr>
-        <w:spacing w:line="240" w:lineRule="auto"/>
-        <w:ind w:left="720" w:firstLine="0"/>
-        <w:rPr>
-          <w:rFonts w:ascii="Courier New" w:cs="Courier New" w:eastAsia="Courier New" w:hAnsi="Courier New"/>
-          <w:sz w:val="20"/>
-          <w:szCs w:val="20"/>
-        </w:rPr>
-      </w:pPr>
-      <w:r>
-        <w:rPr>
-          <w:rFonts w:ascii="Courier New" w:cs="Courier New" w:eastAsia="Courier New" w:hAnsi="Courier New"/>
-          <w:sz w:val="20"/>
-          <w:szCs w:val="20"/>
-          <w:rtl w:val="0"/>
-        </w:rPr>
-        <w:t xml:space="preserve">        for i in range(size):</w:t>
-      </w:r>
-    </w:p>
-    <w:p>
-      <w:pPr>
-        <w:spacing w:line="240" w:lineRule="auto"/>
-        <w:ind w:left="720" w:firstLine="0"/>
-        <w:rPr>
-          <w:rFonts w:ascii="Courier New" w:cs="Courier New" w:eastAsia="Courier New" w:hAnsi="Courier New"/>
-          <w:sz w:val="20"/>
-          <w:szCs w:val="20"/>
-        </w:rPr>
-      </w:pPr>
-      <w:r>
-        <w:rPr>
-          <w:rFonts w:ascii="Courier New" w:cs="Courier New" w:eastAsia="Courier New" w:hAnsi="Courier New"/>
-          <w:sz w:val="20"/>
-          <w:szCs w:val="20"/>
-          <w:rtl w:val="0"/>
-        </w:rPr>
-        <w:t xml:space="preserve">            if is_d(row, i):</w:t>
-      </w:r>
-    </w:p>
-    <w:p>
-      <w:pPr>
-        <w:spacing w:line="240" w:lineRule="auto"/>
-        <w:ind w:left="720" w:firstLine="0"/>
-        <w:rPr>
-          <w:rFonts w:ascii="Courier New" w:cs="Courier New" w:eastAsia="Courier New" w:hAnsi="Courier New"/>
-          <w:sz w:val="20"/>
-          <w:szCs w:val="20"/>
-        </w:rPr>
-      </w:pPr>
-      <w:r>
-        <w:rPr>
-          <w:rFonts w:ascii="Courier New" w:cs="Courier New" w:eastAsia="Courier New" w:hAnsi="Courier New"/>
-          <w:sz w:val="20"/>
-          <w:szCs w:val="20"/>
-          <w:rtl w:val="0"/>
-        </w:rPr>
-        <w:t xml:space="preserve">                out = str(matrix[row][i])</w:t>
-      </w:r>
-    </w:p>
-    <w:p>
-      <w:pPr>
-        <w:spacing w:line="240" w:lineRule="auto"/>
-        <w:ind w:left="720" w:firstLine="0"/>
-        <w:rPr>
-          <w:rFonts w:ascii="Courier New" w:cs="Courier New" w:eastAsia="Courier New" w:hAnsi="Courier New"/>
-          <w:sz w:val="20"/>
-          <w:szCs w:val="20"/>
-        </w:rPr>
-      </w:pPr>
-      <w:r>
-        <w:rPr>
-          <w:rFonts w:ascii="Courier New" w:cs="Courier New" w:eastAsia="Courier New" w:hAnsi="Courier New"/>
-          <w:sz w:val="20"/>
-          <w:szCs w:val="20"/>
-          <w:rtl w:val="0"/>
-        </w:rPr>
-        <w:t xml:space="preserve">                print(colorama.Fore.GREEN, justify(out), sep='', end=' ')</w:t>
-      </w:r>
-    </w:p>
-    <w:p>
-      <w:pPr>
-        <w:spacing w:line="240" w:lineRule="auto"/>
-        <w:ind w:left="720" w:firstLine="0"/>
-        <w:rPr>
-          <w:rFonts w:ascii="Courier New" w:cs="Courier New" w:eastAsia="Courier New" w:hAnsi="Courier New"/>
-          <w:sz w:val="20"/>
-          <w:szCs w:val="20"/>
-        </w:rPr>
-      </w:pPr>
-      <w:r>
-        <w:rPr>
-          <w:rFonts w:ascii="Courier New" w:cs="Courier New" w:eastAsia="Courier New" w:hAnsi="Courier New"/>
-          <w:sz w:val="20"/>
-          <w:szCs w:val="20"/>
-          <w:rtl w:val="0"/>
-        </w:rPr>
-        <w:t xml:space="preserve">                print(colorama.Fore.RESET, end='', sep='')</w:t>
-      </w:r>
-    </w:p>
-    <w:p>
-      <w:pPr>
-        <w:spacing w:line="240" w:lineRule="auto"/>
-        <w:ind w:left="720" w:firstLine="0"/>
-        <w:rPr>
-          <w:rFonts w:ascii="Courier New" w:cs="Courier New" w:eastAsia="Courier New" w:hAnsi="Courier New"/>
-          <w:sz w:val="20"/>
-          <w:szCs w:val="20"/>
-        </w:rPr>
-      </w:pPr>
-      <w:r>
-        <w:rPr>
-          <w:rFonts w:ascii="Courier New" w:cs="Courier New" w:eastAsia="Courier New" w:hAnsi="Courier New"/>
-          <w:sz w:val="20"/>
-          <w:szCs w:val="20"/>
-          <w:rtl w:val="0"/>
-        </w:rPr>
-        <w:t xml:space="preserve">            else:</w:t>
-      </w:r>
-    </w:p>
-    <w:p>
-      <w:pPr>
-        <w:spacing w:line="240" w:lineRule="auto"/>
-        <w:ind w:left="720" w:firstLine="0"/>
-        <w:rPr>
-          <w:rFonts w:ascii="Courier New" w:cs="Courier New" w:eastAsia="Courier New" w:hAnsi="Courier New"/>
-          <w:sz w:val="20"/>
-          <w:szCs w:val="20"/>
-        </w:rPr>
-      </w:pPr>
-      <w:r>
-        <w:rPr>
-          <w:rFonts w:ascii="Courier New" w:cs="Courier New" w:eastAsia="Courier New" w:hAnsi="Courier New"/>
-          <w:sz w:val="20"/>
-          <w:szCs w:val="20"/>
-          <w:rtl w:val="0"/>
-        </w:rPr>
-        <w:t xml:space="preserve">                print(justify(matrix[row][i]), end=' ', sep='')</w:t>
-      </w:r>
-    </w:p>
-    <w:p>
-      <w:pPr>
-        <w:spacing w:line="240" w:lineRule="auto"/>
-        <w:ind w:left="720" w:firstLine="0"/>
-        <w:rPr>
-          <w:rFonts w:ascii="Courier New" w:cs="Courier New" w:eastAsia="Courier New" w:hAnsi="Courier New"/>
-          <w:sz w:val="20"/>
-          <w:szCs w:val="20"/>
-        </w:rPr>
-      </w:pPr>
-      <w:r>
-        <w:rPr>
-          <w:rFonts w:ascii="Courier New" w:cs="Courier New" w:eastAsia="Courier New" w:hAnsi="Courier New"/>
-          <w:sz w:val="20"/>
-          <w:szCs w:val="20"/>
-          <w:rtl w:val="0"/>
-        </w:rPr>
-        <w:t xml:space="preserve">        print()</w:t>
-      </w:r>
-    </w:p>
-    <w:p>
-      <w:pPr>
-        <w:spacing w:line="240" w:lineRule="auto"/>
-        <w:ind w:left="720" w:firstLine="0"/>
-        <w:rPr>
-          <w:rFonts w:ascii="Courier New" w:cs="Courier New" w:eastAsia="Courier New" w:hAnsi="Courier New"/>
-          <w:sz w:val="20"/>
-          <w:szCs w:val="20"/>
-        </w:rPr>
-      </w:pPr>
-      <w:r>
-        <w:rPr>
-          <w:rtl w:val="0"/>
-        </w:rPr>
-      </w:r>
-    </w:p>
-    <w:p>
-      <w:pPr>
-        <w:spacing w:line="240" w:lineRule="auto"/>
-        <w:ind w:left="720" w:firstLine="0"/>
-        <w:rPr>
-          <w:rFonts w:ascii="Courier New" w:cs="Courier New" w:eastAsia="Courier New" w:hAnsi="Courier New"/>
-          <w:sz w:val="20"/>
-          <w:szCs w:val="20"/>
-        </w:rPr>
-      </w:pPr>
-      <w:r>
-        <w:rPr>
-          <w:rFonts w:ascii="Courier New" w:cs="Courier New" w:eastAsia="Courier New" w:hAnsi="Courier New"/>
-          <w:sz w:val="20"/>
-          <w:szCs w:val="20"/>
-          <w:rtl w:val="0"/>
-        </w:rPr>
-        <w:t xml:space="preserve">def print_matrix(matrix):</w:t>
-      </w:r>
-    </w:p>
-    <w:p>
-      <w:pPr>
-        <w:spacing w:line="240" w:lineRule="auto"/>
-        <w:ind w:left="720" w:firstLine="0"/>
-        <w:rPr>
-          <w:rFonts w:ascii="Courier New" w:cs="Courier New" w:eastAsia="Courier New" w:hAnsi="Courier New"/>
-          <w:sz w:val="20"/>
-          <w:szCs w:val="20"/>
-        </w:rPr>
-      </w:pPr>
-      <w:r>
-        <w:rPr>
-          <w:rFonts w:ascii="Courier New" w:cs="Courier New" w:eastAsia="Courier New" w:hAnsi="Courier New"/>
-          <w:sz w:val="20"/>
-          <w:szCs w:val="20"/>
-          <w:rtl w:val="0"/>
-        </w:rPr>
-        <w:t xml:space="preserve">    for row in matrix:</w:t>
-      </w:r>
-    </w:p>
-    <w:p>
-      <w:pPr>
-        <w:spacing w:line="240" w:lineRule="auto"/>
-        <w:ind w:left="720" w:firstLine="0"/>
-        <w:rPr>
-          <w:rFonts w:ascii="Courier New" w:cs="Courier New" w:eastAsia="Courier New" w:hAnsi="Courier New"/>
-          <w:sz w:val="20"/>
-          <w:szCs w:val="20"/>
-        </w:rPr>
-      </w:pPr>
-      <w:r>
-        <w:rPr>
-          <w:rFonts w:ascii="Courier New" w:cs="Courier New" w:eastAsia="Courier New" w:hAnsi="Courier New"/>
-          <w:sz w:val="20"/>
-          <w:szCs w:val="20"/>
-          <w:rtl w:val="0"/>
-        </w:rPr>
-        <w:t xml:space="preserve">        print(' '.join(justify(i) for i in row))</w:t>
-      </w:r>
-    </w:p>
-    <w:p>
-      <w:pPr>
-        <w:spacing w:line="240" w:lineRule="auto"/>
-        <w:ind w:left="720" w:firstLine="0"/>
-        <w:rPr>
-          <w:rFonts w:ascii="Courier New" w:cs="Courier New" w:eastAsia="Courier New" w:hAnsi="Courier New"/>
-          <w:sz w:val="20"/>
-          <w:szCs w:val="20"/>
-        </w:rPr>
-      </w:pPr>
-      <w:r>
-        <w:rPr>
-          <w:rtl w:val="0"/>
-        </w:rPr>
-      </w:r>
-    </w:p>
-    <w:p>
-      <w:pPr>
-        <w:spacing w:line="240" w:lineRule="auto"/>
-        <w:ind w:left="720" w:firstLine="0"/>
-        <w:rPr>
-          <w:rFonts w:ascii="Courier New" w:cs="Courier New" w:eastAsia="Courier New" w:hAnsi="Courier New"/>
-          <w:sz w:val="20"/>
-          <w:szCs w:val="20"/>
-        </w:rPr>
-      </w:pPr>
-      <w:r>
-        <w:rPr>
-          <w:rFonts w:ascii="Courier New" w:cs="Courier New" w:eastAsia="Courier New" w:hAnsi="Courier New"/>
-          <w:sz w:val="20"/>
-          <w:szCs w:val="20"/>
-          <w:rtl w:val="0"/>
-        </w:rPr>
-        <w:t xml:space="preserve">def main():</w:t>
-      </w:r>
-    </w:p>
-    <w:p>
-      <w:pPr>
-        <w:spacing w:line="240" w:lineRule="auto"/>
-        <w:ind w:left="720" w:firstLine="0"/>
-        <w:rPr>
-          <w:rFonts w:ascii="Courier New" w:cs="Courier New" w:eastAsia="Courier New" w:hAnsi="Courier New"/>
-          <w:sz w:val="20"/>
-          <w:szCs w:val="20"/>
-        </w:rPr>
-      </w:pPr>
-      <w:r>
-        <w:rPr>
-          <w:rFonts w:ascii="Courier New" w:cs="Courier New" w:eastAsia="Courier New" w:hAnsi="Courier New"/>
-          <w:sz w:val="20"/>
-          <w:szCs w:val="20"/>
-          <w:rtl w:val="0"/>
-        </w:rPr>
-        <w:t xml:space="preserve">    try:</w:t>
-      </w:r>
-    </w:p>
-    <w:p>
-      <w:pPr>
-        <w:spacing w:line="240" w:lineRule="auto"/>
-        <w:ind w:left="720" w:firstLine="0"/>
-        <w:rPr>
-          <w:rFonts w:ascii="Courier New" w:cs="Courier New" w:eastAsia="Courier New" w:hAnsi="Courier New"/>
-          <w:sz w:val="20"/>
-          <w:szCs w:val="20"/>
-        </w:rPr>
-      </w:pPr>
-      <w:r>
-        <w:rPr>
-          <w:rFonts w:ascii="Courier New" w:cs="Courier New" w:eastAsia="Courier New" w:hAnsi="Courier New"/>
-          <w:sz w:val="20"/>
-          <w:szCs w:val="20"/>
-          <w:rtl w:val="0"/>
-        </w:rPr>
-        <w:t xml:space="preserve">        size = int(input("Введите размерность матрицы: "))</w:t>
-      </w:r>
-    </w:p>
-    <w:p>
-      <w:pPr>
-        <w:spacing w:line="240" w:lineRule="auto"/>
-        <w:ind w:left="720" w:firstLine="0"/>
-        <w:rPr>
-          <w:rFonts w:ascii="Courier New" w:cs="Courier New" w:eastAsia="Courier New" w:hAnsi="Courier New"/>
-          <w:sz w:val="20"/>
-          <w:szCs w:val="20"/>
-        </w:rPr>
-      </w:pPr>
-      <w:r>
-        <w:rPr>
-          <w:rFonts w:ascii="Courier New" w:cs="Courier New" w:eastAsia="Courier New" w:hAnsi="Courier New"/>
-          <w:sz w:val="20"/>
-          <w:szCs w:val="20"/>
-          <w:rtl w:val="0"/>
-        </w:rPr>
-        <w:t xml:space="preserve">        assert size &gt; 0</w:t>
-      </w:r>
-    </w:p>
-    <w:p>
-      <w:pPr>
-        <w:spacing w:line="240" w:lineRule="auto"/>
-        <w:ind w:left="720" w:firstLine="0"/>
-        <w:rPr>
-          <w:rFonts w:ascii="Courier New" w:cs="Courier New" w:eastAsia="Courier New" w:hAnsi="Courier New"/>
-          <w:sz w:val="20"/>
-          <w:szCs w:val="20"/>
-        </w:rPr>
-      </w:pPr>
-      <w:r>
-        <w:rPr>
-          <w:rFonts w:ascii="Courier New" w:cs="Courier New" w:eastAsia="Courier New" w:hAnsi="Courier New"/>
-          <w:sz w:val="20"/>
-          <w:szCs w:val="20"/>
-          <w:rtl w:val="0"/>
-        </w:rPr>
-        <w:t xml:space="preserve">    except ValueError:</w:t>
-      </w:r>
-    </w:p>
-    <w:p>
-      <w:pPr>
-        <w:spacing w:line="240" w:lineRule="auto"/>
-        <w:ind w:left="720" w:firstLine="0"/>
-        <w:rPr>
-          <w:rFonts w:ascii="Courier New" w:cs="Courier New" w:eastAsia="Courier New" w:hAnsi="Courier New"/>
-          <w:sz w:val="20"/>
-          <w:szCs w:val="20"/>
-        </w:rPr>
-      </w:pPr>
-      <w:r>
-        <w:rPr>
-          <w:rFonts w:ascii="Courier New" w:cs="Courier New" w:eastAsia="Courier New" w:hAnsi="Courier New"/>
-          <w:sz w:val="20"/>
-          <w:szCs w:val="20"/>
-          <w:rtl w:val="0"/>
-        </w:rPr>
-        <w:t xml:space="preserve">        print("Неверный ввод, ожидалось натуральное число")</w:t>
-      </w:r>
-    </w:p>
-    <w:p>
-      <w:pPr>
-        <w:spacing w:line="240" w:lineRule="auto"/>
-        <w:ind w:left="720" w:firstLine="0"/>
-        <w:rPr>
-          <w:rFonts w:ascii="Courier New" w:cs="Courier New" w:eastAsia="Courier New" w:hAnsi="Courier New"/>
-          <w:sz w:val="20"/>
-          <w:szCs w:val="20"/>
-        </w:rPr>
-      </w:pPr>
-      <w:r>
-        <w:rPr>
-          <w:rFonts w:ascii="Courier New" w:cs="Courier New" w:eastAsia="Courier New" w:hAnsi="Courier New"/>
-          <w:sz w:val="20"/>
-          <w:szCs w:val="20"/>
-          <w:rtl w:val="0"/>
-        </w:rPr>
-        <w:t xml:space="preserve">        return</w:t>
-      </w:r>
-    </w:p>
-    <w:p>
-      <w:pPr>
-        <w:spacing w:line="240" w:lineRule="auto"/>
-        <w:ind w:left="720" w:firstLine="0"/>
-        <w:rPr>
-          <w:rFonts w:ascii="Courier New" w:cs="Courier New" w:eastAsia="Courier New" w:hAnsi="Courier New"/>
-          <w:sz w:val="20"/>
-          <w:szCs w:val="20"/>
-        </w:rPr>
-      </w:pPr>
-      <w:r>
-        <w:rPr>
-          <w:rFonts w:ascii="Courier New" w:cs="Courier New" w:eastAsia="Courier New" w:hAnsi="Courier New"/>
-          <w:sz w:val="20"/>
-          <w:szCs w:val="20"/>
-          <w:rtl w:val="0"/>
-        </w:rPr>
-        <w:t xml:space="preserve">    except AssertionError:</w:t>
-      </w:r>
-    </w:p>
-    <w:p>
-      <w:pPr>
-        <w:spacing w:line="240" w:lineRule="auto"/>
-        <w:ind w:left="720" w:firstLine="0"/>
-        <w:rPr>
-          <w:rFonts w:ascii="Courier New" w:cs="Courier New" w:eastAsia="Courier New" w:hAnsi="Courier New"/>
-          <w:sz w:val="20"/>
-          <w:szCs w:val="20"/>
-        </w:rPr>
-      </w:pPr>
-      <w:r>
-        <w:rPr>
-          <w:rFonts w:ascii="Courier New" w:cs="Courier New" w:eastAsia="Courier New" w:hAnsi="Courier New"/>
-          <w:sz w:val="20"/>
-          <w:szCs w:val="20"/>
-          <w:rtl w:val="0"/>
-        </w:rPr>
-        <w:t xml:space="preserve">        print("Неверный ввод, ожидалось натуральное число")</w:t>
-      </w:r>
-    </w:p>
-    <w:p>
-      <w:pPr>
-        <w:spacing w:line="240" w:lineRule="auto"/>
-        <w:ind w:left="720" w:firstLine="0"/>
-        <w:rPr>
-          <w:rFonts w:ascii="Courier New" w:cs="Courier New" w:eastAsia="Courier New" w:hAnsi="Courier New"/>
-          <w:sz w:val="20"/>
-          <w:szCs w:val="20"/>
-        </w:rPr>
-      </w:pPr>
-      <w:r>
-        <w:rPr>
-          <w:rFonts w:ascii="Courier New" w:cs="Courier New" w:eastAsia="Courier New" w:hAnsi="Courier New"/>
-          <w:sz w:val="20"/>
-          <w:szCs w:val="20"/>
-          <w:rtl w:val="0"/>
-        </w:rPr>
-        <w:t xml:space="preserve">        return</w:t>
-      </w:r>
-    </w:p>
-    <w:p>
-      <w:pPr>
-        <w:spacing w:line="240" w:lineRule="auto"/>
-        <w:ind w:left="720" w:firstLine="0"/>
-        <w:rPr>
-          <w:rFonts w:ascii="Courier New" w:cs="Courier New" w:eastAsia="Courier New" w:hAnsi="Courier New"/>
-          <w:sz w:val="20"/>
-          <w:szCs w:val="20"/>
-        </w:rPr>
-      </w:pPr>
-      <w:r>
-        <w:rPr>
-          <w:rFonts w:ascii="Courier New" w:cs="Courier New" w:eastAsia="Courier New" w:hAnsi="Courier New"/>
-          <w:sz w:val="20"/>
-          <w:szCs w:val="20"/>
-          <w:rtl w:val="0"/>
-        </w:rPr>
-        <w:t xml:space="preserve">    matrix = np.random.randint(low=-100, high=100, size=(size, size))</w:t>
-      </w:r>
-    </w:p>
-    <w:p>
-      <w:pPr>
-        <w:spacing w:line="240" w:lineRule="auto"/>
-        <w:ind w:left="720" w:firstLine="0"/>
-        <w:rPr>
-          <w:rFonts w:ascii="Courier New" w:cs="Courier New" w:eastAsia="Courier New" w:hAnsi="Courier New"/>
-          <w:sz w:val="20"/>
-          <w:szCs w:val="20"/>
-        </w:rPr>
-      </w:pPr>
-      <w:r>
-        <w:rPr>
-          <w:rFonts w:ascii="Courier New" w:cs="Courier New" w:eastAsia="Courier New" w:hAnsi="Courier New"/>
-          <w:sz w:val="20"/>
-          <w:szCs w:val="20"/>
-          <w:rtl w:val="0"/>
-        </w:rPr>
-        <w:t xml:space="preserve">    print(f"Матрица {size}x{size}: ")</w:t>
-      </w:r>
-    </w:p>
-    <w:p>
-      <w:pPr>
-        <w:spacing w:line="240" w:lineRule="auto"/>
-        <w:ind w:left="720" w:firstLine="0"/>
-        <w:rPr>
-          <w:rFonts w:ascii="Courier New" w:cs="Courier New" w:eastAsia="Courier New" w:hAnsi="Courier New"/>
-          <w:sz w:val="20"/>
-          <w:szCs w:val="20"/>
-        </w:rPr>
-      </w:pPr>
-      <w:r>
-        <w:rPr>
-          <w:rFonts w:ascii="Courier New" w:cs="Courier New" w:eastAsia="Courier New" w:hAnsi="Courier New"/>
-          <w:sz w:val="20"/>
-          <w:szCs w:val="20"/>
-          <w:rtl w:val="0"/>
-        </w:rPr>
-        <w:t xml:space="preserve">    print_matrix(matrix)</w:t>
-      </w:r>
-    </w:p>
-    <w:p>
-      <w:pPr>
-        <w:spacing w:line="240" w:lineRule="auto"/>
-        <w:ind w:left="720" w:firstLine="0"/>
-        <w:rPr>
-          <w:rFonts w:ascii="Courier New" w:cs="Courier New" w:eastAsia="Courier New" w:hAnsi="Courier New"/>
-          <w:sz w:val="20"/>
-          <w:szCs w:val="20"/>
-        </w:rPr>
-      </w:pPr>
-      <w:r>
-        <w:rPr>
-          <w:rFonts w:ascii="Courier New" w:cs="Courier New" w:eastAsia="Courier New" w:hAnsi="Courier New"/>
-          <w:sz w:val="20"/>
-          <w:szCs w:val="20"/>
-          <w:rtl w:val="0"/>
-        </w:rPr>
-        <w:t xml:space="preserve">    print(f"Сумма строк с элементами &gt;= 0: {summ(matrix)}")</w:t>
-      </w:r>
-    </w:p>
-    <w:p>
-      <w:pPr>
-        <w:spacing w:line="240" w:lineRule="auto"/>
-        <w:ind w:left="720" w:firstLine="0"/>
-        <w:rPr>
-          <w:rFonts w:ascii="Courier New" w:cs="Courier New" w:eastAsia="Courier New" w:hAnsi="Courier New"/>
-          <w:sz w:val="20"/>
-          <w:szCs w:val="20"/>
-        </w:rPr>
-      </w:pPr>
-      <w:r>
-        <w:rPr>
-          <w:rFonts w:ascii="Courier New" w:cs="Courier New" w:eastAsia="Courier New" w:hAnsi="Courier New"/>
-          <w:sz w:val="20"/>
-          <w:szCs w:val="20"/>
-          <w:rtl w:val="0"/>
-        </w:rPr>
-        <w:t xml:space="preserve">    offset, min_d = min_diagonal_sum(matrix)</w:t>
-      </w:r>
-    </w:p>
-    <w:p>
-      <w:pPr>
-        <w:spacing w:line="240" w:lineRule="auto"/>
-        <w:ind w:left="720" w:firstLine="0"/>
-        <w:rPr>
-          <w:rFonts w:ascii="Courier New" w:cs="Courier New" w:eastAsia="Courier New" w:hAnsi="Courier New"/>
-          <w:sz w:val="20"/>
-          <w:szCs w:val="20"/>
-        </w:rPr>
-      </w:pPr>
-      <w:r>
-        <w:rPr>
-          <w:rFonts w:ascii="Courier New" w:cs="Courier New" w:eastAsia="Courier New" w:hAnsi="Courier New"/>
-          <w:sz w:val="20"/>
-          <w:szCs w:val="20"/>
-          <w:rtl w:val="0"/>
-        </w:rPr>
-        <w:t xml:space="preserve">    print(f"Мин сумма элементов диагоналей, || главной: {min_d}")</w:t>
-      </w:r>
-    </w:p>
-    <w:p>
-      <w:pPr>
-        <w:spacing w:line="240" w:lineRule="auto"/>
-        <w:ind w:left="720" w:firstLine="0"/>
-        <w:rPr>
-          <w:rFonts w:ascii="Courier New" w:cs="Courier New" w:eastAsia="Courier New" w:hAnsi="Courier New"/>
-          <w:sz w:val="20"/>
-          <w:szCs w:val="20"/>
-        </w:rPr>
-      </w:pPr>
-      <w:r>
-        <w:rPr>
-          <w:rFonts w:ascii="Courier New" w:cs="Courier New" w:eastAsia="Courier New" w:hAnsi="Courier New"/>
-          <w:sz w:val="20"/>
-          <w:szCs w:val="20"/>
-          <w:rtl w:val="0"/>
-        </w:rPr>
-        <w:t xml:space="preserve">    print("Которая находится: ")</w:t>
-      </w:r>
-    </w:p>
-    <w:p>
-      <w:pPr>
-        <w:spacing w:line="240" w:lineRule="auto"/>
-        <w:ind w:left="720" w:firstLine="0"/>
-        <w:rPr>
-          <w:rFonts w:ascii="Courier New" w:cs="Courier New" w:eastAsia="Courier New" w:hAnsi="Courier New"/>
-          <w:sz w:val="20"/>
-          <w:szCs w:val="20"/>
-        </w:rPr>
-      </w:pPr>
-      <w:r>
-        <w:rPr>
-          <w:rFonts w:ascii="Courier New" w:cs="Courier New" w:eastAsia="Courier New" w:hAnsi="Courier New"/>
-          <w:sz w:val="20"/>
-          <w:szCs w:val="20"/>
-          <w:rtl w:val="0"/>
-        </w:rPr>
-        <w:t xml:space="preserve">    highlight_diagonal(matrix, offset)</w:t>
-      </w:r>
-    </w:p>
-    <w:p>
-      <w:pPr>
-        <w:spacing w:line="240" w:lineRule="auto"/>
-        <w:ind w:left="720" w:firstLine="0"/>
-        <w:rPr>
-          <w:rFonts w:ascii="Courier New" w:cs="Courier New" w:eastAsia="Courier New" w:hAnsi="Courier New"/>
-          <w:sz w:val="20"/>
-          <w:szCs w:val="20"/>
-        </w:rPr>
-      </w:pPr>
-      <w:r>
-        <w:rPr>
-          <w:rtl w:val="0"/>
-        </w:rPr>
-      </w:r>
-    </w:p>
-    <w:p>
-      <w:pPr>
-        <w:spacing w:line="240" w:lineRule="auto"/>
-        <w:ind w:left="720" w:firstLine="0"/>
-        <w:rPr>
-          <w:rFonts w:ascii="Courier New" w:cs="Courier New" w:eastAsia="Courier New" w:hAnsi="Courier New"/>
-          <w:sz w:val="20"/>
-          <w:szCs w:val="20"/>
-        </w:rPr>
-      </w:pPr>
-      <w:r>
-        <w:rPr>
-          <w:rFonts w:ascii="Courier New" w:cs="Courier New" w:eastAsia="Courier New" w:hAnsi="Courier New"/>
-          <w:sz w:val="20"/>
-          <w:szCs w:val="20"/>
-          <w:rtl w:val="0"/>
-        </w:rPr>
-        <w:t xml:space="preserve">if __name__ == "__main__":</w:t>
-      </w:r>
-    </w:p>
-    <w:p>
-      <w:pPr>
-        <w:spacing w:line="240" w:lineRule="auto"/>
-        <w:ind w:left="720" w:firstLine="0"/>
-        <w:rPr>
-          <w:rFonts w:ascii="Courier New" w:cs="Courier New" w:eastAsia="Courier New" w:hAnsi="Courier New"/>
-          <w:sz w:val="20"/>
-          <w:szCs w:val="20"/>
-        </w:rPr>
-      </w:pPr>
-      <w:r>
-        <w:rPr>
-          <w:rFonts w:ascii="Courier New" w:cs="Courier New" w:eastAsia="Courier New" w:hAnsi="Courier New"/>
-          <w:sz w:val="20"/>
-          <w:szCs w:val="20"/>
-          <w:rtl w:val="0"/>
-        </w:rPr>
-        <w:t xml:space="preserve">    main()</w:t>
-      </w:r>
-    </w:p>
-    <w:p>
-      <w:pPr>
-        <w:spacing w:line="240" w:lineRule="auto"/>
-        <w:ind w:left="0" w:firstLine="0"/>
-        <w:rPr>
-          <w:rFonts w:ascii="Courier New" w:cs="Courier New" w:eastAsia="Courier New" w:hAnsi="Courier New"/>
-          <w:sz w:val="20"/>
-          <w:szCs w:val="20"/>
-        </w:rPr>
-      </w:pPr>
-      <w:r>
-        <w:rPr>
-          <w:rtl w:val="0"/>
-        </w:rPr>
-      </w:r>
-    </w:p>
-    <w:p>
-      <w:pPr>
-        <w:spacing w:line="240" w:lineRule="auto"/>
-        <w:ind w:left="720" w:firstLine="0"/>
-        <w:rPr>
           <w:rFonts w:ascii="Times New Roman" w:cs="Times New Roman" w:eastAsia="Times New Roman" w:hAnsi="Times New Roman"/>
           <w:sz w:val="24"/>
           <w:szCs w:val="24"/>
@@ -2737,7 +2385,343 @@
           <w:rtl w:val="0"/>
         </w:rPr>
         <w:tab/>
-      </w:r>
+        <w:t xml:space="preserve">Введите размерность матрицы: 5</w:t>
+      </w:r>
+    </w:p>
+    <w:p>
+      <w:pPr>
+        <w:spacing w:line="240" w:lineRule="auto"/>
+        <w:ind w:left="720" w:firstLine="0"/>
+        <w:rPr>
+          <w:rFonts w:ascii="Times New Roman" w:cs="Times New Roman" w:eastAsia="Times New Roman" w:hAnsi="Times New Roman"/>
+          <w:sz w:val="24"/>
+          <w:szCs w:val="24"/>
+        </w:rPr>
+      </w:pPr>
+      <w:r>
+        <w:rPr>
+          <w:rFonts w:ascii="Times New Roman" w:cs="Times New Roman" w:eastAsia="Times New Roman" w:hAnsi="Times New Roman"/>
+          <w:sz w:val="24"/>
+          <w:szCs w:val="24"/>
+          <w:rtl w:val="0"/>
+        </w:rPr>
+        <w:t xml:space="preserve">Матрица 5x5: </w:t>
+      </w:r>
+    </w:p>
+    <w:p>
+      <w:pPr>
+        <w:spacing w:line="240" w:lineRule="auto"/>
+        <w:ind w:left="720" w:firstLine="0"/>
+        <w:rPr>
+          <w:rFonts w:ascii="Times New Roman" w:cs="Times New Roman" w:eastAsia="Times New Roman" w:hAnsi="Times New Roman"/>
+          <w:sz w:val="24"/>
+          <w:szCs w:val="24"/>
+        </w:rPr>
+      </w:pPr>
+      <w:r>
+        <w:rPr>
+          <w:rFonts w:ascii="Times New Roman" w:cs="Times New Roman" w:eastAsia="Times New Roman" w:hAnsi="Times New Roman"/>
+          <w:sz w:val="24"/>
+          <w:szCs w:val="24"/>
+          <w:rtl w:val="0"/>
+        </w:rPr>
+        <w:t xml:space="preserve"> 59 -48  42  69 -100</w:t>
+      </w:r>
+    </w:p>
+    <w:p>
+      <w:pPr>
+        <w:spacing w:line="240" w:lineRule="auto"/>
+        <w:ind w:left="720" w:firstLine="0"/>
+        <w:rPr>
+          <w:rFonts w:ascii="Times New Roman" w:cs="Times New Roman" w:eastAsia="Times New Roman" w:hAnsi="Times New Roman"/>
+          <w:sz w:val="24"/>
+          <w:szCs w:val="24"/>
+        </w:rPr>
+      </w:pPr>
+      <w:r>
+        <w:rPr>
+          <w:rFonts w:ascii="Times New Roman" w:cs="Times New Roman" w:eastAsia="Times New Roman" w:hAnsi="Times New Roman"/>
+          <w:sz w:val="24"/>
+          <w:szCs w:val="24"/>
+          <w:rtl w:val="0"/>
+        </w:rPr>
+        <w:t xml:space="preserve"> 73 -36 -49 -64  80</w:t>
+      </w:r>
+    </w:p>
+    <w:p>
+      <w:pPr>
+        <w:spacing w:line="240" w:lineRule="auto"/>
+        <w:ind w:left="720" w:firstLine="0"/>
+        <w:rPr>
+          <w:rFonts w:ascii="Times New Roman" w:cs="Times New Roman" w:eastAsia="Times New Roman" w:hAnsi="Times New Roman"/>
+          <w:sz w:val="24"/>
+          <w:szCs w:val="24"/>
+        </w:rPr>
+      </w:pPr>
+      <w:r>
+        <w:rPr>
+          <w:rFonts w:ascii="Times New Roman" w:cs="Times New Roman" w:eastAsia="Times New Roman" w:hAnsi="Times New Roman"/>
+          <w:sz w:val="24"/>
+          <w:szCs w:val="24"/>
+          <w:rtl w:val="0"/>
+        </w:rPr>
+        <w:t xml:space="preserve">-100  86 -26  27  50</w:t>
+      </w:r>
+    </w:p>
+    <w:p>
+      <w:pPr>
+        <w:spacing w:line="240" w:lineRule="auto"/>
+        <w:ind w:left="720" w:firstLine="0"/>
+        <w:rPr>
+          <w:rFonts w:ascii="Times New Roman" w:cs="Times New Roman" w:eastAsia="Times New Roman" w:hAnsi="Times New Roman"/>
+          <w:sz w:val="24"/>
+          <w:szCs w:val="24"/>
+        </w:rPr>
+      </w:pPr>
+      <w:r>
+        <w:rPr>
+          <w:rFonts w:ascii="Times New Roman" w:cs="Times New Roman" w:eastAsia="Times New Roman" w:hAnsi="Times New Roman"/>
+          <w:sz w:val="24"/>
+          <w:szCs w:val="24"/>
+          <w:rtl w:val="0"/>
+        </w:rPr>
+        <w:t xml:space="preserve">-89  78  44 -56  -7</w:t>
+      </w:r>
+    </w:p>
+    <w:p>
+      <w:pPr>
+        <w:spacing w:line="240" w:lineRule="auto"/>
+        <w:ind w:left="720" w:firstLine="0"/>
+        <w:rPr>
+          <w:rFonts w:ascii="Times New Roman" w:cs="Times New Roman" w:eastAsia="Times New Roman" w:hAnsi="Times New Roman"/>
+          <w:sz w:val="24"/>
+          <w:szCs w:val="24"/>
+        </w:rPr>
+      </w:pPr>
+      <w:r>
+        <w:rPr>
+          <w:rFonts w:ascii="Times New Roman" w:cs="Times New Roman" w:eastAsia="Times New Roman" w:hAnsi="Times New Roman"/>
+          <w:sz w:val="24"/>
+          <w:szCs w:val="24"/>
+          <w:rtl w:val="0"/>
+        </w:rPr>
+        <w:t xml:space="preserve"> 58   5  38  84 -58</w:t>
+      </w:r>
+    </w:p>
+    <w:p>
+      <w:pPr>
+        <w:spacing w:line="240" w:lineRule="auto"/>
+        <w:ind w:left="720" w:firstLine="0"/>
+        <w:rPr>
+          <w:rFonts w:ascii="Times New Roman" w:cs="Times New Roman" w:eastAsia="Times New Roman" w:hAnsi="Times New Roman"/>
+          <w:sz w:val="24"/>
+          <w:szCs w:val="24"/>
+        </w:rPr>
+      </w:pPr>
+      <w:r>
+        <w:rPr>
+          <w:rFonts w:ascii="Times New Roman" w:cs="Times New Roman" w:eastAsia="Times New Roman" w:hAnsi="Times New Roman"/>
+          <w:sz w:val="24"/>
+          <w:szCs w:val="24"/>
+          <w:rtl w:val="0"/>
+        </w:rPr>
+        <w:t xml:space="preserve">Сумма строк с элементами &gt;= 0: 0</w:t>
+      </w:r>
+    </w:p>
+    <w:p>
+      <w:pPr>
+        <w:spacing w:line="240" w:lineRule="auto"/>
+        <w:ind w:left="720" w:firstLine="0"/>
+        <w:rPr>
+          <w:rFonts w:ascii="Times New Roman" w:cs="Times New Roman" w:eastAsia="Times New Roman" w:hAnsi="Times New Roman"/>
+          <w:sz w:val="24"/>
+          <w:szCs w:val="24"/>
+        </w:rPr>
+      </w:pPr>
+      <w:r>
+        <w:rPr>
+          <w:rFonts w:ascii="Times New Roman" w:cs="Times New Roman" w:eastAsia="Times New Roman" w:hAnsi="Times New Roman"/>
+          <w:sz w:val="24"/>
+          <w:szCs w:val="24"/>
+          <w:rtl w:val="0"/>
+        </w:rPr>
+        <w:t xml:space="preserve">Минимальная сумма элементов диагоналей, параллельных главной: -117</w:t>
+      </w:r>
+    </w:p>
+    <w:p>
+      <w:pPr>
+        <w:spacing w:line="240" w:lineRule="auto"/>
+        <w:ind w:left="720" w:firstLine="0"/>
+        <w:rPr>
+          <w:rFonts w:ascii="Times New Roman" w:cs="Times New Roman" w:eastAsia="Times New Roman" w:hAnsi="Times New Roman"/>
+          <w:sz w:val="24"/>
+          <w:szCs w:val="24"/>
+        </w:rPr>
+      </w:pPr>
+      <w:r>
+        <w:rPr>
+          <w:rFonts w:ascii="Times New Roman" w:cs="Times New Roman" w:eastAsia="Times New Roman" w:hAnsi="Times New Roman"/>
+          <w:sz w:val="24"/>
+          <w:szCs w:val="24"/>
+          <w:rtl w:val="0"/>
+        </w:rPr>
+        <w:t xml:space="preserve">[ 59 -36 -26 -56 -58]</w:t>
+      </w:r>
+    </w:p>
+    <w:p>
+      <w:pPr>
+        <w:spacing w:line="240" w:lineRule="auto"/>
+        <w:rPr>
+          <w:rFonts w:ascii="Times New Roman" w:cs="Times New Roman" w:eastAsia="Times New Roman" w:hAnsi="Times New Roman"/>
+          <w:sz w:val="24"/>
+          <w:szCs w:val="24"/>
+        </w:rPr>
+      </w:pPr>
+      <w:r>
+        <w:rPr>
+          <w:rtl w:val="0"/>
+        </w:rPr>
+      </w:r>
+    </w:p>
+    <w:p>
+      <w:pPr>
+        <w:spacing w:line="240" w:lineRule="auto"/>
+        <w:rPr>
+          <w:rFonts w:ascii="Times New Roman" w:cs="Times New Roman" w:eastAsia="Times New Roman" w:hAnsi="Times New Roman"/>
+          <w:b w:val="1"/>
+          <w:sz w:val="24"/>
+          <w:szCs w:val="24"/>
+        </w:rPr>
+      </w:pPr>
+      <w:r>
+        <w:rPr>
+          <w:rFonts w:ascii="Times New Roman" w:cs="Times New Roman" w:eastAsia="Times New Roman" w:hAnsi="Times New Roman"/>
+          <w:b w:val="1"/>
+          <w:sz w:val="24"/>
+          <w:szCs w:val="24"/>
+          <w:rtl w:val="0"/>
+        </w:rPr>
+        <w:t xml:space="preserve">Список используемой литературы</w:t>
+      </w:r>
+    </w:p>
+    <w:p>
+      <w:pPr>
+        <w:numPr>
+          <w:ilvl w:val="0"/>
+          <w:numId w:val="2"/>
+        </w:numPr>
+        <w:spacing w:line="240" w:lineRule="auto"/>
+        <w:ind w:left="720" w:hanging="360"/>
+        <w:rPr>
+          <w:rFonts w:ascii="Times New Roman" w:cs="Times New Roman" w:eastAsia="Times New Roman" w:hAnsi="Times New Roman"/>
+          <w:sz w:val="24"/>
+          <w:szCs w:val="24"/>
+          <w:u w:val="none"/>
+        </w:rPr>
+      </w:pPr>
+      <w:r>
+        <w:rPr>
+          <w:rFonts w:ascii="Times New Roman" w:cs="Times New Roman" w:eastAsia="Times New Roman" w:hAnsi="Times New Roman"/>
+          <w:sz w:val="24"/>
+          <w:szCs w:val="24"/>
+          <w:rtl w:val="0"/>
+        </w:rPr>
+        <w:t xml:space="preserve">Лутц М. Программирование на Python, том I, 4-е издание. – Пер. с англ. – СПб.: Символ-Плюс, 2011. – 992 с.</w:t>
+      </w:r>
+    </w:p>
+    <w:p>
+      <w:pPr>
+        <w:numPr>
+          <w:ilvl w:val="0"/>
+          <w:numId w:val="2"/>
+        </w:numPr>
+        <w:spacing w:line="240" w:lineRule="auto"/>
+        <w:ind w:left="720" w:hanging="360"/>
+        <w:rPr>
+          <w:rFonts w:ascii="Times New Roman" w:cs="Times New Roman" w:eastAsia="Times New Roman" w:hAnsi="Times New Roman"/>
+          <w:sz w:val="24"/>
+          <w:szCs w:val="24"/>
+          <w:u w:val="none"/>
+        </w:rPr>
+      </w:pPr>
+      <w:r>
+        <w:rPr>
+          <w:rFonts w:ascii="Times New Roman" w:cs="Times New Roman" w:eastAsia="Times New Roman" w:hAnsi="Times New Roman"/>
+          <w:sz w:val="24"/>
+          <w:szCs w:val="24"/>
+          <w:rtl w:val="0"/>
+        </w:rPr>
+        <w:t xml:space="preserve">Доусон М. Программируем на Python. – СПб.: Питер, 2014. – 416 с.</w:t>
+      </w:r>
+    </w:p>
+    <w:p>
+      <w:pPr>
+        <w:spacing w:line="240" w:lineRule="auto"/>
+        <w:jc w:val="left"/>
+        <w:rPr>
+          <w:rFonts w:ascii="Times New Roman" w:cs="Times New Roman" w:eastAsia="Times New Roman" w:hAnsi="Times New Roman"/>
+          <w:sz w:val="24"/>
+          <w:szCs w:val="24"/>
+        </w:rPr>
+      </w:pPr>
+      <w:r>
+        <w:rPr>
+          <w:rtl w:val="0"/>
+        </w:rPr>
+      </w:r>
+    </w:p>
+    <w:p>
+      <w:pPr>
+        <w:spacing w:line="240" w:lineRule="auto"/>
+        <w:jc w:val="right"/>
+        <w:rPr>
+          <w:rFonts w:ascii="Times New Roman" w:cs="Times New Roman" w:eastAsia="Times New Roman" w:hAnsi="Times New Roman"/>
+          <w:b w:val="1"/>
+          <w:sz w:val="24"/>
+          <w:szCs w:val="24"/>
+        </w:rPr>
+      </w:pPr>
+      <w:r>
+        <w:br w:type="page"/>
+      </w:r>
+      <w:r>
+        <w:rPr>
+          <w:rtl w:val="0"/>
+        </w:rPr>
+      </w:r>
+    </w:p>
+    <w:p>
+      <w:pPr>
+        <w:spacing w:line="240" w:lineRule="auto"/>
+        <w:jc w:val="right"/>
+        <w:rPr>
+          <w:rFonts w:ascii="Times New Roman" w:cs="Times New Roman" w:eastAsia="Times New Roman" w:hAnsi="Times New Roman"/>
+          <w:b w:val="1"/>
+          <w:sz w:val="24"/>
+          <w:szCs w:val="24"/>
+        </w:rPr>
+      </w:pPr>
+      <w:r>
+        <w:rPr>
+          <w:rFonts w:ascii="Times New Roman" w:cs="Times New Roman" w:eastAsia="Times New Roman" w:hAnsi="Times New Roman"/>
+          <w:b w:val="1"/>
+          <w:sz w:val="24"/>
+          <w:szCs w:val="24"/>
+          <w:rtl w:val="0"/>
+        </w:rPr>
+        <w:t xml:space="preserve">Приложение 1</w:t>
+      </w:r>
+    </w:p>
+    <w:p>
+      <w:pPr>
+        <w:spacing w:line="240" w:lineRule="auto"/>
+        <w:jc w:val="center"/>
+        <w:rPr>
+          <w:rFonts w:ascii="Times New Roman" w:cs="Times New Roman" w:eastAsia="Times New Roman" w:hAnsi="Times New Roman"/>
+          <w:sz w:val="24"/>
+          <w:szCs w:val="24"/>
+        </w:rPr>
+      </w:pPr>
       <w:r>
         <w:rPr>
           <w:rFonts w:ascii="Times New Roman" w:cs="Times New Roman" w:eastAsia="Times New Roman" w:hAnsi="Times New Roman"/>
@@ -2746,9 +2730,9 @@
         </w:rPr>
         <w:drawing>
           <wp:inline distB="114300" distT="114300" distL="114300" distR="114300">
-            <wp:extent cx="3839529" cy="3018425"/>
+            <wp:extent cx="1704975" cy="7724775"/>
             <wp:effectExtent b="0" l="0" r="0" t="0"/>
-            <wp:docPr id="2" name="image1.png"/>
+            <wp:docPr id="1" name="image1.png"/>
             <a:graphic>
               <a:graphicData uri="http://schemas.openxmlformats.org/drawingml/2006/picture">
                 <pic:pic>
@@ -2758,221 +2742,6 @@
                   </pic:nvPicPr>
                   <pic:blipFill>
                     <a:blip r:embed="rId6"/>
-                    <a:srcRect b="0" l="0" r="0" t="0"/>
-                    <a:stretch>
-                      <a:fillRect/>
-                    </a:stretch>
-                  </pic:blipFill>
-                  <pic:spPr>
-                    <a:xfrm>
-                      <a:off x="0" y="0"/>
-                      <a:ext cx="3839529" cy="3018425"/>
-                    </a:xfrm>
-                    <a:prstGeom prst="rect"/>
-                    <a:ln/>
-                  </pic:spPr>
-                </pic:pic>
-              </a:graphicData>
-            </a:graphic>
-          </wp:inline>
-        </w:drawing>
-      </w:r>
-      <w:r>
-        <w:rPr>
-          <w:rtl w:val="0"/>
-        </w:rPr>
-      </w:r>
-    </w:p>
-    <w:p>
-      <w:pPr>
-        <w:spacing w:line="240" w:lineRule="auto"/>
-        <w:rPr>
-          <w:rFonts w:ascii="Times New Roman" w:cs="Times New Roman" w:eastAsia="Times New Roman" w:hAnsi="Times New Roman"/>
-          <w:sz w:val="24"/>
-          <w:szCs w:val="24"/>
-        </w:rPr>
-      </w:pPr>
-      <w:r>
-        <w:rPr>
-          <w:rtl w:val="0"/>
-        </w:rPr>
-      </w:r>
-    </w:p>
-    <w:p>
-      <w:pPr>
-        <w:spacing w:line="240" w:lineRule="auto"/>
-        <w:rPr>
-          <w:rFonts w:ascii="Times New Roman" w:cs="Times New Roman" w:eastAsia="Times New Roman" w:hAnsi="Times New Roman"/>
-          <w:b w:val="1"/>
-          <w:sz w:val="24"/>
-          <w:szCs w:val="24"/>
-        </w:rPr>
-      </w:pPr>
-      <w:r>
-        <w:rPr>
-          <w:rFonts w:ascii="Times New Roman" w:cs="Times New Roman" w:eastAsia="Times New Roman" w:hAnsi="Times New Roman"/>
-          <w:b w:val="1"/>
-          <w:sz w:val="24"/>
-          <w:szCs w:val="24"/>
-          <w:rtl w:val="0"/>
-        </w:rPr>
-        <w:t xml:space="preserve">Список используемой литературы</w:t>
-      </w:r>
-    </w:p>
-    <w:p>
-      <w:pPr>
-        <w:numPr>
-          <w:ilvl w:val="0"/>
-          <w:numId w:val="2"/>
-        </w:numPr>
-        <w:spacing w:line="240" w:lineRule="auto"/>
-        <w:ind w:left="720" w:hanging="360"/>
-        <w:rPr>
-          <w:rFonts w:ascii="Times New Roman" w:cs="Times New Roman" w:eastAsia="Times New Roman" w:hAnsi="Times New Roman"/>
-          <w:sz w:val="24"/>
-          <w:szCs w:val="24"/>
-        </w:rPr>
-      </w:pPr>
-      <w:hyperlink r:id="rId7">
-        <w:r>
-          <w:rPr>
-            <w:rFonts w:ascii="Times New Roman" w:cs="Times New Roman" w:eastAsia="Times New Roman" w:hAnsi="Times New Roman"/>
-            <w:color w:val="1155cc"/>
-            <w:sz w:val="24"/>
-            <w:szCs w:val="24"/>
-            <w:u w:val="single"/>
-            <w:rtl w:val="0"/>
-          </w:rPr>
-          <w:t xml:space="preserve">https://pythonworld.ru</w:t>
-        </w:r>
-      </w:hyperlink>
-      <w:r>
-        <w:rPr>
-          <w:rtl w:val="0"/>
-        </w:rPr>
-      </w:r>
-    </w:p>
-    <w:p>
-      <w:pPr>
-        <w:numPr>
-          <w:ilvl w:val="0"/>
-          <w:numId w:val="2"/>
-        </w:numPr>
-        <w:spacing w:line="240" w:lineRule="auto"/>
-        <w:ind w:left="720" w:hanging="360"/>
-        <w:rPr>
-          <w:rFonts w:ascii="Times New Roman" w:cs="Times New Roman" w:eastAsia="Times New Roman" w:hAnsi="Times New Roman"/>
-          <w:sz w:val="24"/>
-          <w:szCs w:val="24"/>
-        </w:rPr>
-      </w:pPr>
-      <w:hyperlink r:id="rId8">
-        <w:r>
-          <w:rPr>
-            <w:rFonts w:ascii="Times New Roman" w:cs="Times New Roman" w:eastAsia="Times New Roman" w:hAnsi="Times New Roman"/>
-            <w:color w:val="1155cc"/>
-            <w:sz w:val="24"/>
-            <w:szCs w:val="24"/>
-            <w:u w:val="single"/>
-            <w:rtl w:val="0"/>
-          </w:rPr>
-          <w:t xml:space="preserve">https://ru.wikibooks.org/wiki/Python/Справочник_по_языку_Python_3.1</w:t>
-        </w:r>
-      </w:hyperlink>
-      <w:r>
-        <w:rPr>
-          <w:rtl w:val="0"/>
-        </w:rPr>
-      </w:r>
-    </w:p>
-    <w:p>
-      <w:pPr>
-        <w:spacing w:line="240" w:lineRule="auto"/>
-        <w:jc w:val="left"/>
-        <w:rPr>
-          <w:rFonts w:ascii="Times New Roman" w:cs="Times New Roman" w:eastAsia="Times New Roman" w:hAnsi="Times New Roman"/>
-          <w:sz w:val="24"/>
-          <w:szCs w:val="24"/>
-        </w:rPr>
-      </w:pPr>
-      <w:r>
-        <w:rPr>
-          <w:rtl w:val="0"/>
-        </w:rPr>
-      </w:r>
-    </w:p>
-    <w:p>
-      <w:pPr>
-        <w:spacing w:line="240" w:lineRule="auto"/>
-        <w:jc w:val="right"/>
-        <w:rPr>
-          <w:rFonts w:ascii="Times New Roman" w:cs="Times New Roman" w:eastAsia="Times New Roman" w:hAnsi="Times New Roman"/>
-          <w:b w:val="1"/>
-          <w:sz w:val="24"/>
-          <w:szCs w:val="24"/>
-        </w:rPr>
-      </w:pPr>
-      <w:r>
-        <w:br w:type="page"/>
-      </w:r>
-      <w:r>
-        <w:rPr>
-          <w:rtl w:val="0"/>
-        </w:rPr>
-      </w:r>
-    </w:p>
-    <w:p>
-      <w:pPr>
-        <w:spacing w:line="240" w:lineRule="auto"/>
-        <w:jc w:val="right"/>
-        <w:rPr>
-          <w:rFonts w:ascii="Times New Roman" w:cs="Times New Roman" w:eastAsia="Times New Roman" w:hAnsi="Times New Roman"/>
-          <w:b w:val="1"/>
-          <w:sz w:val="24"/>
-          <w:szCs w:val="24"/>
-        </w:rPr>
-      </w:pPr>
-      <w:r>
-        <w:rPr>
-          <w:rFonts w:ascii="Times New Roman" w:cs="Times New Roman" w:eastAsia="Times New Roman" w:hAnsi="Times New Roman"/>
-          <w:b w:val="1"/>
-          <w:sz w:val="24"/>
-          <w:szCs w:val="24"/>
-          <w:rtl w:val="0"/>
-        </w:rPr>
-        <w:t xml:space="preserve">Приложение 1</w:t>
-      </w:r>
-    </w:p>
-    <w:p>
-      <w:pPr>
-        <w:spacing w:line="240" w:lineRule="auto"/>
-        <w:jc w:val="center"/>
-        <w:rPr>
-          <w:rFonts w:ascii="Times New Roman" w:cs="Times New Roman" w:eastAsia="Times New Roman" w:hAnsi="Times New Roman"/>
-          <w:sz w:val="24"/>
-          <w:szCs w:val="24"/>
-        </w:rPr>
-      </w:pPr>
-      <w:r>
-        <w:rPr>
-          <w:rFonts w:ascii="Times New Roman" w:cs="Times New Roman" w:eastAsia="Times New Roman" w:hAnsi="Times New Roman"/>
-          <w:sz w:val="24"/>
-          <w:szCs w:val="24"/>
-        </w:rPr>
-        <w:drawing>
-          <wp:inline distB="114300" distT="114300" distL="114300" distR="114300">
-            <wp:extent cx="1704975" cy="7724775"/>
-            <wp:effectExtent b="0" l="0" r="0" t="0"/>
-            <wp:docPr id="1" name="image2.png"/>
-            <a:graphic>
-              <a:graphicData uri="http://schemas.openxmlformats.org/drawingml/2006/picture">
-                <pic:pic>
-                  <pic:nvPicPr>
-                    <pic:cNvPr id="0" name="image2.png"/>
-                    <pic:cNvPicPr preferRelativeResize="0"/>
-                  </pic:nvPicPr>
-                  <pic:blipFill>
-                    <a:blip r:embed="rId9"/>
                     <a:srcRect b="0" l="0" r="0" t="0"/>
                     <a:stretch>
                       <a:fillRect/>
@@ -2999,10 +2768,10 @@
       </w:r>
     </w:p>
     <w:sectPr>
-      <w:headerReference r:id="rId10" w:type="default"/>
-      <w:headerReference r:id="rId11" w:type="first"/>
-      <w:footerReference r:id="rId12" w:type="default"/>
-      <w:footerReference r:id="rId13" w:type="first"/>
+      <w:headerReference r:id="rId7" w:type="default"/>
+      <w:headerReference r:id="rId8" w:type="first"/>
+      <w:footerReference r:id="rId9" w:type="default"/>
+      <w:footerReference r:id="rId10" w:type="first"/>
       <w:pgSz w:h="16834" w:w="11909" w:orient="portrait"/>
       <w:pgMar w:bottom="1417.3228346456694" w:top="850.3937007874016" w:left="1417.3228346456694" w:right="566.9291338582677" w:header="720" w:footer="720"/>
       <w:pgNumType w:start="1"/>

</xml_diff>